<commit_message>
Completion of tablet keyboard.
</commit_message>
<xml_diff>
--- a/release/gff/gff_awngi_xamtanga/source/AwngiXamtangaTyping-English.docx
+++ b/release/gff/gff_awngi_xamtanga/source/AwngiXamtangaTyping-English.docx
@@ -13,7 +13,7 @@
         <w:t xml:space="preserve">yping in </w:t>
       </w:r>
       <w:r>
-        <w:t>Blin</w:t>
+        <w:t>Ethiopian Agew Languages</w:t>
       </w:r>
     </w:p>
     <w:p/>
@@ -25,7 +25,7 @@
         <w:t xml:space="preserve">The </w:t>
       </w:r>
       <w:r>
-        <w:t>Blin</w:t>
+        <w:t>Awngi &amp; Khimtanga</w:t>
       </w:r>
       <w:r>
         <w:t xml:space="preserve"> keyboard </w:t>
@@ -36,7 +36,7 @@
       <w:r>
         <w:rPr>
           <w:rFonts w:ascii="Abyssinica SIL" w:hAnsi="Abyssinica SIL" w:cs="Abyssinica SIL test"/>
-          <w:color w:val="E66926"/>
+          <w:color w:val="FFFF00"/>
           <w:sz w:val="36"/>
           <w:szCs w:val="36"/>
           <w14:shadow w14:blurRad="50800" w14:dist="38100" w14:dir="2700000" w14:sx="100000" w14:sy="100000" w14:kx="0" w14:ky="0" w14:algn="tl">
@@ -44,8 +44,18 @@
               <w14:alpha w14:val="60000"/>
             </w14:srgbClr>
           </w14:shadow>
-        </w:rPr>
-        <w:t>ብ</w:t>
+          <w14:textOutline w14:w="9525" w14:cap="rnd" w14:cmpd="sng" w14:algn="ctr">
+            <w14:solidFill>
+              <w14:schemeClr w14:val="accent4">
+                <w14:lumMod w14:val="60000"/>
+                <w14:lumOff w14:val="40000"/>
+              </w14:schemeClr>
+            </w14:solidFill>
+            <w14:prstDash w14:val="solid"/>
+            <w14:bevel/>
+          </w14:textOutline>
+        </w:rPr>
+        <w:t>ጘ</w:t>
       </w:r>
       <w:r>
         <w:t xml:space="preserve">) </w:t>
@@ -89,7 +99,6 @@
       <w:r>
         <w:t xml:space="preserve">Example: typing </w:t>
       </w:r>
-      <w:proofErr w:type="spellStart"/>
       <w:r>
         <w:rPr>
           <w:b/>
@@ -97,18 +106,15 @@
         </w:rPr>
         <w:t>selam</w:t>
       </w:r>
-      <w:proofErr w:type="spellEnd"/>
       <w:r>
         <w:t xml:space="preserve"> becomes </w:t>
       </w:r>
-      <w:proofErr w:type="spellStart"/>
       <w:r>
         <w:rPr>
           <w:rFonts w:ascii="Abyssinica SIL" w:hAnsi="Abyssinica SIL" w:cs="Abyssinica SIL test"/>
         </w:rPr>
         <w:t>ሰላም</w:t>
       </w:r>
-      <w:proofErr w:type="spellEnd"/>
     </w:p>
     <w:p/>
     <w:p>
@@ -175,7 +181,6 @@
       <w:r>
         <w:t xml:space="preserve">Example: typing </w:t>
       </w:r>
-      <w:proofErr w:type="spellStart"/>
       <w:r>
         <w:rPr>
           <w:b/>
@@ -183,11 +188,9 @@
         </w:rPr>
         <w:t>xGKuulen</w:t>
       </w:r>
-      <w:proofErr w:type="spellEnd"/>
       <w:r>
         <w:t xml:space="preserve"> becomes </w:t>
       </w:r>
-      <w:proofErr w:type="spellStart"/>
       <w:r>
         <w:rPr>
           <w:rFonts w:ascii="Abyssinica SIL" w:hAnsi="Abyssinica SIL" w:cs="Abyssinica SIL test"/>
@@ -210,7 +213,6 @@
         </w:rPr>
         <w:t>ለን</w:t>
       </w:r>
-      <w:proofErr w:type="spellEnd"/>
     </w:p>
     <w:p>
       <w:pPr>
@@ -243,13 +245,8 @@
         <w:t xml:space="preserve">’ and we needed both </w:t>
       </w:r>
       <w:r>
-        <w:t>“</w:t>
-      </w:r>
-      <w:proofErr w:type="spellStart"/>
-      <w:r>
-        <w:t>uu</w:t>
-      </w:r>
-      <w:proofErr w:type="spellEnd"/>
+        <w:t>“uu</w:t>
+      </w:r>
       <w:r>
         <w:t>” together to make the 5</w:t>
       </w:r>
@@ -349,7 +346,6 @@
       <w:r>
         <w:t xml:space="preserve">Example: typing </w:t>
       </w:r>
-      <w:proofErr w:type="spellStart"/>
       <w:r>
         <w:rPr>
           <w:b/>
@@ -357,7 +353,6 @@
         </w:rPr>
         <w:t>mua</w:t>
       </w:r>
-      <w:proofErr w:type="spellEnd"/>
       <w:r>
         <w:t xml:space="preserve"> becomes </w:t>
       </w:r>
@@ -400,14 +395,12 @@
       <w:r>
         <w:t xml:space="preserve">Finally, we must introduce a special rule for ' (apostrophe). Some words are spelt with a </w:t>
       </w:r>
-      <w:proofErr w:type="spellStart"/>
       <w:r>
         <w:rPr>
           <w:rFonts w:ascii="Abyssinica SIL" w:hAnsi="Abyssinica SIL" w:cs="Abyssinica SIL test"/>
         </w:rPr>
         <w:t>ሳድስ</w:t>
       </w:r>
-      <w:proofErr w:type="spellEnd"/>
       <w:r>
         <w:t xml:space="preserve"> (6</w:t>
       </w:r>
@@ -420,18 +413,15 @@
       <w:r>
         <w:t xml:space="preserve">) letter followed by a vowel, like </w:t>
       </w:r>
-      <w:proofErr w:type="spellStart"/>
       <w:r>
         <w:rPr>
           <w:rFonts w:ascii="Abyssinica SIL" w:hAnsi="Abyssinica SIL" w:cs="Abyssinica SIL test"/>
         </w:rPr>
         <w:t>ርኤ</w:t>
       </w:r>
-      <w:proofErr w:type="spellEnd"/>
       <w:r>
         <w:t xml:space="preserve"> in </w:t>
       </w:r>
-      <w:proofErr w:type="spellStart"/>
       <w:r>
         <w:rPr>
           <w:rFonts w:ascii="Abyssinica SIL" w:hAnsi="Abyssinica SIL" w:cs="Abyssinica SIL test"/>
@@ -451,13 +441,8 @@
         </w:rPr>
         <w:t>ል</w:t>
       </w:r>
-      <w:proofErr w:type="spellEnd"/>
-      <w:r>
-        <w:t>. We use the apostrophe here to type “</w:t>
-      </w:r>
-      <w:proofErr w:type="spellStart"/>
-      <w:r>
-        <w:t>geb</w:t>
+      <w:r>
+        <w:t>. We use the apostrophe here to type “geb</w:t>
       </w:r>
       <w:r>
         <w:rPr>
@@ -472,20 +457,14 @@
         <w:t>ie</w:t>
       </w:r>
       <w:r>
-        <w:t>l</w:t>
-      </w:r>
-      <w:proofErr w:type="spellEnd"/>
-      <w:r>
-        <w:t>” to make sure we get “</w:t>
-      </w:r>
-      <w:proofErr w:type="spellStart"/>
+        <w:t>l” to make sure we get “</w:t>
+      </w:r>
       <w:r>
         <w:rPr>
           <w:rFonts w:ascii="Abyssinica SIL test" w:hAnsi="Abyssinica SIL test" w:cs="Abyssinica SIL test"/>
         </w:rPr>
         <w:t>ርኤ</w:t>
       </w:r>
-      <w:proofErr w:type="spellEnd"/>
       <w:r>
         <w:t>” instead of ‘</w:t>
       </w:r>
@@ -511,7 +490,6 @@
       <w:r>
         <w:t xml:space="preserve">Example: typing </w:t>
       </w:r>
-      <w:proofErr w:type="spellStart"/>
       <w:r>
         <w:rPr>
           <w:b/>
@@ -519,11 +497,9 @@
         </w:rPr>
         <w:t>mel'ak</w:t>
       </w:r>
-      <w:proofErr w:type="spellEnd"/>
       <w:r>
         <w:t xml:space="preserve"> becomes </w:t>
       </w:r>
-      <w:proofErr w:type="spellStart"/>
       <w:r>
         <w:rPr>
           <w:rFonts w:ascii="Abyssinica SIL" w:hAnsi="Abyssinica SIL" w:cs="Abyssinica SIL test"/>
@@ -542,12 +518,10 @@
         </w:rPr>
         <w:t>ክ</w:t>
       </w:r>
-      <w:proofErr w:type="spellEnd"/>
       <w:r>
         <w:br/>
         <w:t xml:space="preserve">Example: typing </w:t>
       </w:r>
-      <w:proofErr w:type="spellStart"/>
       <w:r>
         <w:rPr>
           <w:b/>
@@ -555,18 +529,15 @@
         </w:rPr>
         <w:t>m'eeraf</w:t>
       </w:r>
-      <w:proofErr w:type="spellEnd"/>
       <w:r>
         <w:t xml:space="preserve"> becomes </w:t>
       </w:r>
-      <w:proofErr w:type="spellStart"/>
       <w:r>
         <w:rPr>
           <w:rFonts w:ascii="Abyssinica SIL" w:hAnsi="Abyssinica SIL" w:cs="Abyssinica SIL test"/>
         </w:rPr>
         <w:t>ምዕራፍ</w:t>
       </w:r>
-      <w:proofErr w:type="spellEnd"/>
     </w:p>
     <w:p/>
     <w:p>
@@ -597,6 +568,16 @@
     </w:p>
     <w:p>
       <w:pPr>
+        <w:jc w:val="both"/>
+      </w:pPr>
+    </w:p>
+    <w:p>
+      <w:pPr>
+        <w:jc w:val="both"/>
+      </w:pPr>
+    </w:p>
+    <w:p>
+      <w:pPr>
         <w:pStyle w:val="Heading1"/>
         <w:jc w:val="center"/>
         <w:rPr>
@@ -613,7 +594,7 @@
           <w:szCs w:val="40"/>
         </w:rPr>
         <w:lastRenderedPageBreak/>
-        <w:t>Blin</w:t>
+        <w:t>Agew</w:t>
       </w:r>
       <w:r>
         <w:rPr>
@@ -676,7 +657,6 @@
                 <w:bCs/>
               </w:rPr>
             </w:pPr>
-            <w:proofErr w:type="spellStart"/>
             <w:r>
               <w:rPr>
                 <w:rFonts w:ascii="Abyssinica SIL" w:hAnsi="Abyssinica SIL" w:cs="Abyssinica SIL test"/>
@@ -684,7 +664,6 @@
               </w:rPr>
               <w:t>ቤተሰብ</w:t>
             </w:r>
-            <w:proofErr w:type="spellEnd"/>
           </w:p>
         </w:tc>
         <w:tc>
@@ -705,7 +684,6 @@
                 <w:bCs/>
               </w:rPr>
             </w:pPr>
-            <w:proofErr w:type="spellStart"/>
             <w:r>
               <w:rPr>
                 <w:rFonts w:ascii="Abyssinica SIL" w:hAnsi="Abyssinica SIL" w:cs="Abyssinica SIL test"/>
@@ -713,7 +691,6 @@
               </w:rPr>
               <w:t>ግዕዝ</w:t>
             </w:r>
-            <w:proofErr w:type="spellEnd"/>
           </w:p>
         </w:tc>
         <w:tc>
@@ -734,7 +711,6 @@
                 <w:bCs/>
               </w:rPr>
             </w:pPr>
-            <w:proofErr w:type="spellStart"/>
             <w:r>
               <w:rPr>
                 <w:rFonts w:ascii="Abyssinica SIL" w:hAnsi="Abyssinica SIL" w:cs="Abyssinica SIL test"/>
@@ -742,7 +718,6 @@
               </w:rPr>
               <w:t>ካዕብ</w:t>
             </w:r>
-            <w:proofErr w:type="spellEnd"/>
           </w:p>
         </w:tc>
         <w:tc>
@@ -763,7 +738,6 @@
                 <w:bCs/>
               </w:rPr>
             </w:pPr>
-            <w:proofErr w:type="spellStart"/>
             <w:r>
               <w:rPr>
                 <w:rFonts w:ascii="Abyssinica SIL" w:hAnsi="Abyssinica SIL" w:cs="Abyssinica SIL test"/>
@@ -771,7 +745,6 @@
               </w:rPr>
               <w:t>ሣልስ</w:t>
             </w:r>
-            <w:proofErr w:type="spellEnd"/>
           </w:p>
         </w:tc>
         <w:tc>
@@ -792,7 +765,6 @@
                 <w:bCs/>
               </w:rPr>
             </w:pPr>
-            <w:proofErr w:type="spellStart"/>
             <w:r>
               <w:rPr>
                 <w:rFonts w:ascii="Abyssinica SIL" w:hAnsi="Abyssinica SIL" w:cs="Abyssinica SIL test"/>
@@ -800,7 +772,6 @@
               </w:rPr>
               <w:t>ራብዕ</w:t>
             </w:r>
-            <w:proofErr w:type="spellEnd"/>
           </w:p>
         </w:tc>
         <w:tc>
@@ -821,7 +792,6 @@
                 <w:bCs/>
               </w:rPr>
             </w:pPr>
-            <w:proofErr w:type="spellStart"/>
             <w:r>
               <w:rPr>
                 <w:rFonts w:ascii="Abyssinica SIL" w:hAnsi="Abyssinica SIL" w:cs="Abyssinica SIL test"/>
@@ -829,7 +799,6 @@
               </w:rPr>
               <w:t>ኃምስ</w:t>
             </w:r>
-            <w:proofErr w:type="spellEnd"/>
           </w:p>
         </w:tc>
         <w:tc>
@@ -850,7 +819,6 @@
                 <w:bCs/>
               </w:rPr>
             </w:pPr>
-            <w:proofErr w:type="spellStart"/>
             <w:r>
               <w:rPr>
                 <w:rFonts w:ascii="Abyssinica SIL" w:hAnsi="Abyssinica SIL" w:cs="Abyssinica SIL test"/>
@@ -858,7 +826,6 @@
               </w:rPr>
               <w:t>ሳድስ</w:t>
             </w:r>
-            <w:proofErr w:type="spellEnd"/>
           </w:p>
         </w:tc>
         <w:tc>
@@ -879,7 +846,6 @@
                 <w:bCs/>
               </w:rPr>
             </w:pPr>
-            <w:proofErr w:type="spellStart"/>
             <w:r>
               <w:rPr>
                 <w:rFonts w:ascii="Abyssinica SIL" w:hAnsi="Abyssinica SIL" w:cs="Abyssinica SIL test"/>
@@ -887,7 +853,6 @@
               </w:rPr>
               <w:t>ሳብዕ</w:t>
             </w:r>
-            <w:proofErr w:type="spellEnd"/>
           </w:p>
         </w:tc>
         <w:tc>
@@ -908,7 +873,6 @@
                 <w:bCs/>
               </w:rPr>
             </w:pPr>
-            <w:proofErr w:type="spellStart"/>
             <w:r>
               <w:rPr>
                 <w:rFonts w:ascii="Abyssinica SIL" w:hAnsi="Abyssinica SIL" w:cs="Abyssinica SIL test"/>
@@ -916,7 +880,6 @@
               </w:rPr>
               <w:t>ዘመደ</w:t>
             </w:r>
-            <w:proofErr w:type="spellEnd"/>
             <w:r>
               <w:rPr>
                 <w:rFonts w:ascii="Abyssinica SIL" w:hAnsi="Abyssinica SIL"/>
@@ -931,7 +894,6 @@
               </w:rPr>
               <w:br/>
             </w:r>
-            <w:proofErr w:type="spellStart"/>
             <w:r>
               <w:rPr>
                 <w:rFonts w:ascii="Abyssinica SIL" w:hAnsi="Abyssinica SIL" w:cs="Abyssinica SIL test"/>
@@ -939,7 +901,6 @@
               </w:rPr>
               <w:t>ግዕዝ</w:t>
             </w:r>
-            <w:proofErr w:type="spellEnd"/>
           </w:p>
         </w:tc>
         <w:tc>
@@ -960,7 +921,6 @@
                 <w:bCs/>
               </w:rPr>
             </w:pPr>
-            <w:proofErr w:type="spellStart"/>
             <w:r>
               <w:rPr>
                 <w:rFonts w:ascii="Abyssinica SIL" w:hAnsi="Abyssinica SIL" w:cs="Abyssinica SIL test"/>
@@ -968,7 +928,6 @@
               </w:rPr>
               <w:t>ዘመደ</w:t>
             </w:r>
-            <w:proofErr w:type="spellEnd"/>
             <w:r>
               <w:rPr>
                 <w:rFonts w:ascii="Abyssinica SIL" w:hAnsi="Abyssinica SIL"/>
@@ -983,7 +942,6 @@
               </w:rPr>
               <w:br/>
             </w:r>
-            <w:proofErr w:type="spellStart"/>
             <w:r>
               <w:rPr>
                 <w:rFonts w:ascii="Abyssinica SIL" w:hAnsi="Abyssinica SIL" w:cs="Abyssinica SIL test"/>
@@ -991,7 +949,6 @@
               </w:rPr>
               <w:t>ካዕብ</w:t>
             </w:r>
-            <w:proofErr w:type="spellEnd"/>
           </w:p>
         </w:tc>
         <w:tc>
@@ -1012,7 +969,6 @@
                 <w:bCs/>
               </w:rPr>
             </w:pPr>
-            <w:proofErr w:type="spellStart"/>
             <w:r>
               <w:rPr>
                 <w:rFonts w:ascii="Abyssinica SIL" w:hAnsi="Abyssinica SIL" w:cs="Abyssinica SIL test"/>
@@ -1020,7 +976,6 @@
               </w:rPr>
               <w:t>ዘመደ</w:t>
             </w:r>
-            <w:proofErr w:type="spellEnd"/>
             <w:r>
               <w:rPr>
                 <w:rFonts w:ascii="Abyssinica SIL" w:hAnsi="Abyssinica SIL"/>
@@ -1035,7 +990,6 @@
               </w:rPr>
               <w:br/>
             </w:r>
-            <w:proofErr w:type="spellStart"/>
             <w:r>
               <w:rPr>
                 <w:rFonts w:ascii="Abyssinica SIL" w:hAnsi="Abyssinica SIL" w:cs="Abyssinica SIL test"/>
@@ -1043,7 +997,6 @@
               </w:rPr>
               <w:t>ሣልስ</w:t>
             </w:r>
-            <w:proofErr w:type="spellEnd"/>
           </w:p>
         </w:tc>
         <w:tc>
@@ -1064,7 +1017,6 @@
                 <w:bCs/>
               </w:rPr>
             </w:pPr>
-            <w:proofErr w:type="spellStart"/>
             <w:r>
               <w:rPr>
                 <w:rFonts w:ascii="Abyssinica SIL" w:hAnsi="Abyssinica SIL" w:cs="Abyssinica SIL test"/>
@@ -1072,7 +1024,6 @@
               </w:rPr>
               <w:t>ዘመደ</w:t>
             </w:r>
-            <w:proofErr w:type="spellEnd"/>
             <w:r>
               <w:rPr>
                 <w:rFonts w:ascii="Abyssinica SIL" w:hAnsi="Abyssinica SIL"/>
@@ -1087,7 +1038,6 @@
               </w:rPr>
               <w:br/>
             </w:r>
-            <w:proofErr w:type="spellStart"/>
             <w:r>
               <w:rPr>
                 <w:rFonts w:ascii="Abyssinica SIL" w:hAnsi="Abyssinica SIL" w:cs="Abyssinica SIL test"/>
@@ -1095,7 +1045,6 @@
               </w:rPr>
               <w:t>ራብዕ</w:t>
             </w:r>
-            <w:proofErr w:type="spellEnd"/>
           </w:p>
         </w:tc>
         <w:tc>
@@ -1116,7 +1065,6 @@
                 <w:bCs/>
               </w:rPr>
             </w:pPr>
-            <w:proofErr w:type="spellStart"/>
             <w:r>
               <w:rPr>
                 <w:rFonts w:ascii="Abyssinica SIL" w:hAnsi="Abyssinica SIL" w:cs="Abyssinica SIL test"/>
@@ -1124,7 +1072,6 @@
               </w:rPr>
               <w:t>ዘመደ</w:t>
             </w:r>
-            <w:proofErr w:type="spellEnd"/>
             <w:r>
               <w:rPr>
                 <w:rFonts w:ascii="Abyssinica SIL" w:hAnsi="Abyssinica SIL"/>
@@ -1139,7 +1086,6 @@
               </w:rPr>
               <w:br/>
             </w:r>
-            <w:proofErr w:type="spellStart"/>
             <w:r>
               <w:rPr>
                 <w:rFonts w:ascii="Abyssinica SIL" w:hAnsi="Abyssinica SIL" w:cs="Abyssinica SIL test"/>
@@ -1147,7 +1093,6 @@
               </w:rPr>
               <w:t>ኃምስ</w:t>
             </w:r>
-            <w:proofErr w:type="spellEnd"/>
           </w:p>
         </w:tc>
       </w:tr>
@@ -1170,7 +1115,6 @@
                 <w:bCs/>
               </w:rPr>
             </w:pPr>
-            <w:proofErr w:type="spellStart"/>
             <w:r>
               <w:rPr>
                 <w:rFonts w:ascii="Abyssinica SIL" w:hAnsi="Abyssinica SIL"/>
@@ -1178,7 +1122,6 @@
               </w:rPr>
               <w:t>ሆይ</w:t>
             </w:r>
-            <w:proofErr w:type="spellEnd"/>
           </w:p>
         </w:tc>
         <w:tc>
@@ -1552,7 +1495,6 @@
                 <w:bCs/>
               </w:rPr>
             </w:pPr>
-            <w:proofErr w:type="spellStart"/>
             <w:r>
               <w:rPr>
                 <w:rFonts w:ascii="Abyssinica SIL" w:hAnsi="Abyssinica SIL" w:cs="Abyssinica SIL test"/>
@@ -1560,7 +1502,6 @@
               </w:rPr>
               <w:t>ላዊ</w:t>
             </w:r>
-            <w:proofErr w:type="spellEnd"/>
           </w:p>
         </w:tc>
         <w:tc>
@@ -1624,11 +1565,9 @@
               </w:rPr>
               <w:br/>
             </w:r>
-            <w:proofErr w:type="spellStart"/>
             <w:r>
               <w:t>lu</w:t>
             </w:r>
-            <w:proofErr w:type="spellEnd"/>
           </w:p>
         </w:tc>
         <w:tc>
@@ -1896,11 +1835,9 @@
               </w:rPr>
               <w:br/>
             </w:r>
-            <w:proofErr w:type="spellStart"/>
             <w:r>
               <w:t>lua</w:t>
             </w:r>
-            <w:proofErr w:type="spellEnd"/>
           </w:p>
         </w:tc>
         <w:tc>
@@ -1947,7 +1884,6 @@
                 <w:bCs/>
               </w:rPr>
             </w:pPr>
-            <w:proofErr w:type="spellStart"/>
             <w:r>
               <w:rPr>
                 <w:rFonts w:ascii="Abyssinica SIL" w:hAnsi="Abyssinica SIL" w:cs="Abyssinica SIL test"/>
@@ -1955,7 +1891,6 @@
               </w:rPr>
               <w:t>ሐውት</w:t>
             </w:r>
-            <w:proofErr w:type="spellEnd"/>
           </w:p>
         </w:tc>
         <w:tc>
@@ -2338,7 +2273,6 @@
                 <w:bCs/>
               </w:rPr>
             </w:pPr>
-            <w:proofErr w:type="spellStart"/>
             <w:r>
               <w:rPr>
                 <w:rFonts w:ascii="Abyssinica SIL" w:hAnsi="Abyssinica SIL" w:cs="Abyssinica SIL test"/>
@@ -2346,7 +2280,6 @@
               </w:rPr>
               <w:t>ማይ</w:t>
             </w:r>
-            <w:proofErr w:type="spellEnd"/>
           </w:p>
         </w:tc>
         <w:tc>
@@ -2509,11 +2442,9 @@
               </w:rPr>
               <w:br/>
             </w:r>
-            <w:proofErr w:type="spellStart"/>
             <w:r>
               <w:t>mie</w:t>
             </w:r>
-            <w:proofErr w:type="spellEnd"/>
           </w:p>
         </w:tc>
         <w:tc>
@@ -2577,11 +2508,9 @@
               </w:rPr>
               <w:br/>
             </w:r>
-            <w:proofErr w:type="spellStart"/>
             <w:r>
               <w:t>mo</w:t>
             </w:r>
-            <w:proofErr w:type="spellEnd"/>
           </w:p>
         </w:tc>
         <w:tc>
@@ -2684,11 +2613,9 @@
               </w:rPr>
               <w:br/>
             </w:r>
-            <w:proofErr w:type="spellStart"/>
             <w:r>
               <w:t>mua</w:t>
             </w:r>
-            <w:proofErr w:type="spellEnd"/>
           </w:p>
         </w:tc>
         <w:tc>
@@ -2735,7 +2662,6 @@
                 <w:bCs/>
               </w:rPr>
             </w:pPr>
-            <w:proofErr w:type="spellStart"/>
             <w:r>
               <w:rPr>
                 <w:rFonts w:ascii="Abyssinica SIL" w:hAnsi="Abyssinica SIL" w:cs="Abyssinica SIL test"/>
@@ -2743,7 +2669,6 @@
               </w:rPr>
               <w:t>ሳት</w:t>
             </w:r>
-            <w:proofErr w:type="spellEnd"/>
           </w:p>
         </w:tc>
         <w:tc>
@@ -2807,11 +2732,9 @@
               </w:rPr>
               <w:br/>
             </w:r>
-            <w:proofErr w:type="spellStart"/>
             <w:r>
               <w:t>su</w:t>
             </w:r>
-            <w:proofErr w:type="spellEnd"/>
           </w:p>
         </w:tc>
         <w:tc>
@@ -2842,11 +2765,9 @@
               </w:rPr>
               <w:br/>
             </w:r>
-            <w:proofErr w:type="spellStart"/>
             <w:r>
               <w:t>si</w:t>
             </w:r>
-            <w:proofErr w:type="spellEnd"/>
           </w:p>
         </w:tc>
         <w:tc>
@@ -2877,11 +2798,9 @@
               </w:rPr>
               <w:br/>
             </w:r>
-            <w:proofErr w:type="spellStart"/>
             <w:r>
               <w:t>sa</w:t>
             </w:r>
-            <w:proofErr w:type="spellEnd"/>
           </w:p>
         </w:tc>
         <w:tc>
@@ -2912,11 +2831,9 @@
               </w:rPr>
               <w:br/>
             </w:r>
-            <w:proofErr w:type="spellStart"/>
             <w:r>
               <w:t>sie</w:t>
             </w:r>
-            <w:proofErr w:type="spellEnd"/>
           </w:p>
         </w:tc>
         <w:tc>
@@ -3085,11 +3002,9 @@
               </w:rPr>
               <w:br/>
             </w:r>
-            <w:proofErr w:type="spellStart"/>
             <w:r>
               <w:t>sua</w:t>
             </w:r>
-            <w:proofErr w:type="spellEnd"/>
           </w:p>
         </w:tc>
         <w:tc>
@@ -3136,7 +3051,6 @@
                 <w:bCs/>
               </w:rPr>
             </w:pPr>
-            <w:proofErr w:type="spellStart"/>
             <w:r>
               <w:rPr>
                 <w:rFonts w:ascii="Abyssinica SIL" w:hAnsi="Abyssinica SIL" w:cs="Abyssinica SIL test"/>
@@ -3144,7 +3058,6 @@
               </w:rPr>
               <w:t>ርእስ</w:t>
             </w:r>
-            <w:proofErr w:type="spellEnd"/>
           </w:p>
         </w:tc>
         <w:tc>
@@ -3208,11 +3121,9 @@
               </w:rPr>
               <w:br/>
             </w:r>
-            <w:proofErr w:type="spellStart"/>
             <w:r>
               <w:t>ru</w:t>
             </w:r>
-            <w:proofErr w:type="spellEnd"/>
           </w:p>
         </w:tc>
         <w:tc>
@@ -3243,11 +3154,9 @@
               </w:rPr>
               <w:br/>
             </w:r>
-            <w:proofErr w:type="spellStart"/>
             <w:r>
               <w:t>ri</w:t>
             </w:r>
-            <w:proofErr w:type="spellEnd"/>
           </w:p>
         </w:tc>
         <w:tc>
@@ -3278,11 +3187,9 @@
               </w:rPr>
               <w:br/>
             </w:r>
-            <w:proofErr w:type="spellStart"/>
             <w:r>
               <w:t>ra</w:t>
             </w:r>
-            <w:proofErr w:type="spellEnd"/>
           </w:p>
         </w:tc>
         <w:tc>
@@ -3313,11 +3220,9 @@
               </w:rPr>
               <w:br/>
             </w:r>
-            <w:proofErr w:type="spellStart"/>
             <w:r>
               <w:t>rie</w:t>
             </w:r>
-            <w:proofErr w:type="spellEnd"/>
           </w:p>
         </w:tc>
         <w:tc>
@@ -3381,11 +3286,9 @@
               </w:rPr>
               <w:br/>
             </w:r>
-            <w:proofErr w:type="spellStart"/>
             <w:r>
               <w:t>ro</w:t>
             </w:r>
-            <w:proofErr w:type="spellEnd"/>
           </w:p>
         </w:tc>
         <w:tc>
@@ -3488,11 +3391,9 @@
               </w:rPr>
               <w:br/>
             </w:r>
-            <w:proofErr w:type="spellStart"/>
             <w:r>
               <w:t>rua</w:t>
             </w:r>
-            <w:proofErr w:type="spellEnd"/>
           </w:p>
         </w:tc>
         <w:tc>
@@ -3553,7 +3454,6 @@
               </w:rPr>
               <w:t>-</w:t>
             </w:r>
-            <w:proofErr w:type="spellStart"/>
             <w:r>
               <w:rPr>
                 <w:rFonts w:ascii="Abyssinica SIL" w:hAnsi="Abyssinica SIL" w:cs="Abyssinica SIL test"/>
@@ -3561,7 +3461,6 @@
               </w:rPr>
               <w:t>ሳት</w:t>
             </w:r>
-            <w:proofErr w:type="spellEnd"/>
           </w:p>
         </w:tc>
         <w:tc>
@@ -3592,11 +3491,9 @@
               </w:rPr>
               <w:br/>
             </w:r>
-            <w:proofErr w:type="spellStart"/>
             <w:r>
               <w:t>xe</w:t>
             </w:r>
-            <w:proofErr w:type="spellEnd"/>
           </w:p>
         </w:tc>
         <w:tc>
@@ -3693,11 +3590,9 @@
               </w:rPr>
               <w:br/>
             </w:r>
-            <w:proofErr w:type="spellStart"/>
             <w:r>
               <w:t>xa</w:t>
             </w:r>
-            <w:proofErr w:type="spellEnd"/>
           </w:p>
         </w:tc>
         <w:tc>
@@ -3728,11 +3623,9 @@
               </w:rPr>
               <w:br/>
             </w:r>
-            <w:proofErr w:type="spellStart"/>
             <w:r>
               <w:t>xie</w:t>
             </w:r>
-            <w:proofErr w:type="spellEnd"/>
           </w:p>
         </w:tc>
         <w:tc>
@@ -3901,11 +3794,9 @@
               </w:rPr>
               <w:br/>
             </w:r>
-            <w:proofErr w:type="spellStart"/>
             <w:r>
               <w:t>xua</w:t>
             </w:r>
-            <w:proofErr w:type="spellEnd"/>
           </w:p>
         </w:tc>
         <w:tc>
@@ -3952,7 +3843,6 @@
                 <w:bCs/>
               </w:rPr>
             </w:pPr>
-            <w:proofErr w:type="spellStart"/>
             <w:r>
               <w:rPr>
                 <w:rFonts w:ascii="Abyssinica SIL" w:hAnsi="Abyssinica SIL" w:cs="Abyssinica SIL test"/>
@@ -3960,7 +3850,6 @@
               </w:rPr>
               <w:t>ቃፍ</w:t>
             </w:r>
-            <w:proofErr w:type="spellEnd"/>
           </w:p>
         </w:tc>
         <w:tc>
@@ -3991,11 +3880,9 @@
               </w:rPr>
               <w:br/>
             </w:r>
-            <w:proofErr w:type="spellStart"/>
             <w:r>
               <w:t>qe</w:t>
             </w:r>
-            <w:proofErr w:type="spellEnd"/>
           </w:p>
         </w:tc>
         <w:tc>
@@ -4026,11 +3913,9 @@
               </w:rPr>
               <w:br/>
             </w:r>
-            <w:proofErr w:type="spellStart"/>
             <w:r>
               <w:t>qu</w:t>
             </w:r>
-            <w:proofErr w:type="spellEnd"/>
           </w:p>
         </w:tc>
         <w:tc>
@@ -4094,11 +3979,9 @@
               </w:rPr>
               <w:br/>
             </w:r>
-            <w:proofErr w:type="spellStart"/>
             <w:r>
               <w:t>qa</w:t>
             </w:r>
-            <w:proofErr w:type="spellEnd"/>
           </w:p>
         </w:tc>
         <w:tc>
@@ -4129,11 +4012,9 @@
               </w:rPr>
               <w:br/>
             </w:r>
-            <w:proofErr w:type="spellStart"/>
             <w:r>
               <w:t>qie</w:t>
             </w:r>
-            <w:proofErr w:type="spellEnd"/>
           </w:p>
         </w:tc>
         <w:tc>
@@ -4197,11 +4078,9 @@
               </w:rPr>
               <w:br/>
             </w:r>
-            <w:proofErr w:type="spellStart"/>
             <w:r>
               <w:t>qo</w:t>
             </w:r>
-            <w:proofErr w:type="spellEnd"/>
           </w:p>
         </w:tc>
         <w:tc>
@@ -4265,14 +4144,12 @@
               </w:rPr>
               <w:br/>
             </w:r>
-            <w:proofErr w:type="spellStart"/>
             <w:r>
               <w:t>qu</w:t>
             </w:r>
             <w:r>
               <w:t>u</w:t>
             </w:r>
-            <w:proofErr w:type="spellEnd"/>
           </w:p>
         </w:tc>
         <w:tc>
@@ -4372,11 +4249,9 @@
               </w:rPr>
               <w:br/>
             </w:r>
-            <w:proofErr w:type="spellStart"/>
             <w:r>
               <w:t>quie</w:t>
             </w:r>
-            <w:proofErr w:type="spellEnd"/>
           </w:p>
         </w:tc>
       </w:tr>
@@ -4404,7 +4279,6 @@
               </w:rPr>
               <w:t>ቓ-</w:t>
             </w:r>
-            <w:proofErr w:type="spellStart"/>
             <w:r>
               <w:rPr>
                 <w:rFonts w:ascii="Abyssinica SIL" w:hAnsi="Abyssinica SIL" w:cs="Abyssinica SIL test"/>
@@ -4412,7 +4286,6 @@
               </w:rPr>
               <w:t>ቃፍ</w:t>
             </w:r>
-            <w:proofErr w:type="spellEnd"/>
           </w:p>
         </w:tc>
         <w:tc>
@@ -4441,11 +4314,9 @@
             <w:pPr>
               <w:jc w:val="center"/>
             </w:pPr>
-            <w:proofErr w:type="spellStart"/>
             <w:r>
               <w:t>Qe</w:t>
             </w:r>
-            <w:proofErr w:type="spellEnd"/>
           </w:p>
         </w:tc>
         <w:tc>
@@ -4545,11 +4416,9 @@
                 <w:rFonts w:ascii="Abyssinica SIL" w:hAnsi="Abyssinica SIL"/>
               </w:rPr>
             </w:pPr>
-            <w:proofErr w:type="spellStart"/>
             <w:r>
               <w:t>Qa</w:t>
             </w:r>
-            <w:proofErr w:type="spellEnd"/>
           </w:p>
         </w:tc>
         <w:tc>
@@ -4581,11 +4450,9 @@
                 <w:rFonts w:ascii="Abyssinica SIL" w:hAnsi="Abyssinica SIL"/>
               </w:rPr>
             </w:pPr>
-            <w:proofErr w:type="spellStart"/>
             <w:r>
               <w:t>Qie</w:t>
             </w:r>
-            <w:proofErr w:type="spellEnd"/>
           </w:p>
         </w:tc>
         <w:tc>
@@ -4716,11 +4583,9 @@
                 <w:rFonts w:ascii="Abyssinica SIL" w:hAnsi="Abyssinica SIL" w:cs="ES 781"/>
               </w:rPr>
             </w:pPr>
-            <w:proofErr w:type="spellStart"/>
             <w:r>
               <w:t>Quu</w:t>
             </w:r>
-            <w:proofErr w:type="spellEnd"/>
           </w:p>
         </w:tc>
         <w:tc>
@@ -4811,11 +4676,9 @@
                 <w:rFonts w:ascii="Abyssinica SIL" w:hAnsi="Abyssinica SIL"/>
               </w:rPr>
             </w:pPr>
-            <w:proofErr w:type="spellStart"/>
             <w:r>
               <w:t>Quie</w:t>
             </w:r>
-            <w:proofErr w:type="spellEnd"/>
           </w:p>
         </w:tc>
       </w:tr>
@@ -4838,7 +4701,6 @@
                 <w:bCs/>
               </w:rPr>
             </w:pPr>
-            <w:proofErr w:type="spellStart"/>
             <w:r>
               <w:rPr>
                 <w:rFonts w:ascii="Abyssinica SIL" w:hAnsi="Abyssinica SIL" w:cs="Abyssinica SIL test"/>
@@ -4846,7 +4708,6 @@
               </w:rPr>
               <w:t>ቤት</w:t>
             </w:r>
-            <w:proofErr w:type="spellEnd"/>
           </w:p>
         </w:tc>
         <w:tc>
@@ -4910,11 +4771,9 @@
               </w:rPr>
               <w:br/>
             </w:r>
-            <w:proofErr w:type="spellStart"/>
             <w:r>
               <w:t>bu</w:t>
             </w:r>
-            <w:proofErr w:type="spellEnd"/>
           </w:p>
         </w:tc>
         <w:tc>
@@ -4978,11 +4837,9 @@
               </w:rPr>
               <w:br/>
             </w:r>
-            <w:proofErr w:type="spellStart"/>
             <w:r>
               <w:t>ba</w:t>
             </w:r>
-            <w:proofErr w:type="spellEnd"/>
           </w:p>
         </w:tc>
         <w:tc>
@@ -5013,11 +4870,9 @@
               </w:rPr>
               <w:br/>
             </w:r>
-            <w:proofErr w:type="spellStart"/>
             <w:r>
               <w:t>bie</w:t>
             </w:r>
-            <w:proofErr w:type="spellEnd"/>
           </w:p>
         </w:tc>
         <w:tc>
@@ -5081,11 +4936,9 @@
               </w:rPr>
               <w:br/>
             </w:r>
-            <w:proofErr w:type="spellStart"/>
             <w:r>
               <w:t>bo</w:t>
             </w:r>
-            <w:proofErr w:type="spellEnd"/>
           </w:p>
         </w:tc>
         <w:tc>
@@ -5188,11 +5041,9 @@
               </w:rPr>
               <w:br/>
             </w:r>
-            <w:proofErr w:type="spellStart"/>
             <w:r>
               <w:t>bua</w:t>
             </w:r>
-            <w:proofErr w:type="spellEnd"/>
           </w:p>
         </w:tc>
         <w:tc>
@@ -5239,7 +5090,6 @@
                 <w:bCs/>
               </w:rPr>
             </w:pPr>
-            <w:proofErr w:type="spellStart"/>
             <w:r>
               <w:rPr>
                 <w:rFonts w:ascii="Abyssinica SIL" w:hAnsi="Abyssinica SIL" w:cs="Abyssinica SIL test"/>
@@ -5247,7 +5097,6 @@
               </w:rPr>
               <w:t>ታው</w:t>
             </w:r>
-            <w:proofErr w:type="spellEnd"/>
           </w:p>
         </w:tc>
         <w:tc>
@@ -5278,11 +5127,9 @@
               </w:rPr>
               <w:br/>
             </w:r>
-            <w:proofErr w:type="spellStart"/>
             <w:r>
               <w:t>te</w:t>
             </w:r>
-            <w:proofErr w:type="spellEnd"/>
           </w:p>
         </w:tc>
         <w:tc>
@@ -5313,11 +5160,9 @@
               </w:rPr>
               <w:br/>
             </w:r>
-            <w:proofErr w:type="spellStart"/>
             <w:r>
               <w:t>tu</w:t>
             </w:r>
-            <w:proofErr w:type="spellEnd"/>
           </w:p>
         </w:tc>
         <w:tc>
@@ -5348,11 +5193,9 @@
               </w:rPr>
               <w:br/>
             </w:r>
-            <w:proofErr w:type="spellStart"/>
             <w:r>
               <w:t>ti</w:t>
             </w:r>
-            <w:proofErr w:type="spellEnd"/>
           </w:p>
         </w:tc>
         <w:tc>
@@ -5587,11 +5430,9 @@
               </w:rPr>
               <w:br/>
             </w:r>
-            <w:proofErr w:type="spellStart"/>
             <w:r>
               <w:t>tua</w:t>
             </w:r>
-            <w:proofErr w:type="spellEnd"/>
           </w:p>
         </w:tc>
         <w:tc>
@@ -5638,7 +5479,6 @@
                 <w:bCs/>
               </w:rPr>
             </w:pPr>
-            <w:proofErr w:type="spellStart"/>
             <w:r>
               <w:rPr>
                 <w:rFonts w:ascii="Abyssinica SIL" w:hAnsi="Abyssinica SIL" w:cs="Abyssinica SIL test"/>
@@ -5646,7 +5486,6 @@
               </w:rPr>
               <w:t>ነሐስ</w:t>
             </w:r>
-            <w:proofErr w:type="spellEnd"/>
           </w:p>
         </w:tc>
         <w:tc>
@@ -5743,11 +5582,9 @@
               </w:rPr>
               <w:br/>
             </w:r>
-            <w:proofErr w:type="spellStart"/>
             <w:r>
               <w:t>ni</w:t>
             </w:r>
-            <w:proofErr w:type="spellEnd"/>
           </w:p>
         </w:tc>
         <w:tc>
@@ -5778,11 +5615,9 @@
               </w:rPr>
               <w:br/>
             </w:r>
-            <w:proofErr w:type="spellStart"/>
             <w:r>
               <w:t>na</w:t>
             </w:r>
-            <w:proofErr w:type="spellEnd"/>
           </w:p>
         </w:tc>
         <w:tc>
@@ -5813,11 +5648,9 @@
               </w:rPr>
               <w:br/>
             </w:r>
-            <w:proofErr w:type="spellStart"/>
             <w:r>
               <w:t>nie</w:t>
             </w:r>
-            <w:proofErr w:type="spellEnd"/>
           </w:p>
         </w:tc>
         <w:tc>
@@ -5986,11 +5819,9 @@
               </w:rPr>
               <w:br/>
             </w:r>
-            <w:proofErr w:type="spellStart"/>
             <w:r>
               <w:t>nua</w:t>
             </w:r>
-            <w:proofErr w:type="spellEnd"/>
           </w:p>
         </w:tc>
         <w:tc>
@@ -6037,7 +5868,6 @@
                 <w:bCs/>
               </w:rPr>
             </w:pPr>
-            <w:proofErr w:type="spellStart"/>
             <w:r>
               <w:rPr>
                 <w:rFonts w:ascii="Abyssinica SIL" w:hAnsi="Abyssinica SIL" w:cs="Abyssinica SIL test"/>
@@ -6045,7 +5875,6 @@
               </w:rPr>
               <w:t>አልፍ</w:t>
             </w:r>
-            <w:proofErr w:type="spellEnd"/>
           </w:p>
         </w:tc>
         <w:tc>
@@ -6077,14 +5906,12 @@
               </w:rPr>
               <w:br/>
             </w:r>
-            <w:proofErr w:type="spellStart"/>
             <w:r>
               <w:t>a</w:t>
             </w:r>
             <w:r>
               <w:t>aaa</w:t>
             </w:r>
-            <w:proofErr w:type="spellEnd"/>
           </w:p>
         </w:tc>
         <w:tc>
@@ -6150,11 +5977,9 @@
               </w:rPr>
               <w:br/>
             </w:r>
-            <w:proofErr w:type="spellStart"/>
             <w:r>
               <w:t>i</w:t>
             </w:r>
-            <w:proofErr w:type="spellEnd"/>
           </w:p>
         </w:tc>
         <w:tc>
@@ -6220,13 +6045,9 @@
               </w:rPr>
               <w:br/>
             </w:r>
-            <w:proofErr w:type="spellStart"/>
-            <w:proofErr w:type="gramStart"/>
             <w:r>
               <w:t>ie</w:t>
             </w:r>
-            <w:proofErr w:type="spellEnd"/>
-            <w:proofErr w:type="gramEnd"/>
           </w:p>
         </w:tc>
         <w:tc>
@@ -6432,7 +6253,6 @@
                 <w:bCs/>
               </w:rPr>
             </w:pPr>
-            <w:proofErr w:type="spellStart"/>
             <w:r>
               <w:rPr>
                 <w:rFonts w:ascii="Abyssinica SIL" w:hAnsi="Abyssinica SIL" w:cs="Abyssinica SIL test"/>
@@ -6440,7 +6260,6 @@
               </w:rPr>
               <w:t>ካፍ</w:t>
             </w:r>
-            <w:proofErr w:type="spellEnd"/>
           </w:p>
         </w:tc>
         <w:tc>
@@ -6471,11 +6290,9 @@
               </w:rPr>
               <w:br/>
             </w:r>
-            <w:proofErr w:type="spellStart"/>
             <w:r>
               <w:t>ke</w:t>
             </w:r>
-            <w:proofErr w:type="spellEnd"/>
           </w:p>
         </w:tc>
         <w:tc>
@@ -6506,11 +6323,9 @@
               </w:rPr>
               <w:br/>
             </w:r>
-            <w:proofErr w:type="spellStart"/>
             <w:r>
               <w:t>ku</w:t>
             </w:r>
-            <w:proofErr w:type="spellEnd"/>
           </w:p>
         </w:tc>
         <w:tc>
@@ -6607,11 +6422,9 @@
               </w:rPr>
               <w:br/>
             </w:r>
-            <w:proofErr w:type="spellStart"/>
             <w:r>
               <w:t>kie</w:t>
             </w:r>
-            <w:proofErr w:type="spellEnd"/>
           </w:p>
         </w:tc>
         <w:tc>
@@ -6708,11 +6521,9 @@
               </w:rPr>
               <w:br/>
             </w:r>
-            <w:proofErr w:type="spellStart"/>
             <w:r>
               <w:t>kue</w:t>
             </w:r>
-            <w:proofErr w:type="spellEnd"/>
           </w:p>
         </w:tc>
         <w:tc>
@@ -6743,14 +6554,12 @@
               </w:rPr>
               <w:br/>
             </w:r>
-            <w:proofErr w:type="spellStart"/>
             <w:r>
               <w:t>ku</w:t>
             </w:r>
             <w:r>
               <w:t>u</w:t>
             </w:r>
-            <w:proofErr w:type="spellEnd"/>
           </w:p>
         </w:tc>
         <w:tc>
@@ -6781,14 +6590,12 @@
               </w:rPr>
               <w:br/>
             </w:r>
-            <w:proofErr w:type="spellStart"/>
             <w:r>
               <w:t>ku</w:t>
             </w:r>
             <w:r>
               <w:t>i</w:t>
             </w:r>
-            <w:proofErr w:type="spellEnd"/>
           </w:p>
         </w:tc>
         <w:tc>
@@ -6819,11 +6626,9 @@
               </w:rPr>
               <w:br/>
             </w:r>
-            <w:proofErr w:type="spellStart"/>
             <w:r>
               <w:t>kua</w:t>
             </w:r>
-            <w:proofErr w:type="spellEnd"/>
           </w:p>
         </w:tc>
         <w:tc>
@@ -6854,11 +6659,9 @@
               </w:rPr>
               <w:br/>
             </w:r>
-            <w:proofErr w:type="spellStart"/>
             <w:r>
               <w:t>kuie</w:t>
             </w:r>
-            <w:proofErr w:type="spellEnd"/>
           </w:p>
         </w:tc>
       </w:tr>
@@ -6895,7 +6698,6 @@
               </w:rPr>
               <w:t>-</w:t>
             </w:r>
-            <w:proofErr w:type="spellStart"/>
             <w:r>
               <w:rPr>
                 <w:rFonts w:ascii="Abyssinica SIL" w:hAnsi="Abyssinica SIL" w:cs="Abyssinica SIL test"/>
@@ -6903,7 +6705,6 @@
               </w:rPr>
               <w:t>ካፍ</w:t>
             </w:r>
-            <w:proofErr w:type="spellEnd"/>
           </w:p>
         </w:tc>
         <w:tc>
@@ -6934,11 +6735,9 @@
               </w:rPr>
               <w:br/>
             </w:r>
-            <w:proofErr w:type="spellStart"/>
             <w:r>
               <w:t>Ke</w:t>
             </w:r>
-            <w:proofErr w:type="spellEnd"/>
           </w:p>
         </w:tc>
         <w:tc>
@@ -7068,11 +6867,9 @@
               </w:rPr>
               <w:br/>
             </w:r>
-            <w:proofErr w:type="spellStart"/>
             <w:r>
               <w:t>Kie</w:t>
             </w:r>
-            <w:proofErr w:type="spellEnd"/>
           </w:p>
         </w:tc>
         <w:tc>
@@ -7172,11 +6969,9 @@
                 <w:szCs w:val="32"/>
               </w:rPr>
             </w:pPr>
-            <w:proofErr w:type="spellStart"/>
             <w:r>
               <w:t>Kue</w:t>
             </w:r>
-            <w:proofErr w:type="spellEnd"/>
           </w:p>
         </w:tc>
         <w:tc>
@@ -7236,11 +7031,9 @@
                 <w:rFonts w:ascii="Abyssinica SIL" w:hAnsi="Abyssinica SIL"/>
               </w:rPr>
             </w:pPr>
-            <w:proofErr w:type="spellStart"/>
             <w:r>
               <w:t>Kui</w:t>
             </w:r>
-            <w:proofErr w:type="spellEnd"/>
           </w:p>
         </w:tc>
         <w:tc>
@@ -7269,11 +7062,9 @@
                 <w:rFonts w:ascii="Abyssinica SIL" w:hAnsi="Abyssinica SIL"/>
               </w:rPr>
             </w:pPr>
-            <w:proofErr w:type="spellStart"/>
             <w:r>
               <w:t>Kua</w:t>
             </w:r>
-            <w:proofErr w:type="spellEnd"/>
           </w:p>
         </w:tc>
         <w:tc>
@@ -7302,11 +7093,9 @@
                 <w:rFonts w:ascii="Abyssinica SIL" w:hAnsi="Abyssinica SIL"/>
               </w:rPr>
             </w:pPr>
-            <w:proofErr w:type="spellStart"/>
             <w:r>
               <w:t>Kuie</w:t>
             </w:r>
-            <w:proofErr w:type="spellEnd"/>
           </w:p>
         </w:tc>
       </w:tr>
@@ -7329,7 +7118,6 @@
                 <w:bCs/>
               </w:rPr>
             </w:pPr>
-            <w:proofErr w:type="spellStart"/>
             <w:r>
               <w:rPr>
                 <w:rFonts w:ascii="Abyssinica SIL" w:hAnsi="Abyssinica SIL" w:cs="Abyssinica SIL test"/>
@@ -7337,7 +7125,6 @@
               </w:rPr>
               <w:t>ወዌ</w:t>
             </w:r>
-            <w:proofErr w:type="spellEnd"/>
           </w:p>
         </w:tc>
         <w:tc>
@@ -7407,11 +7194,9 @@
               </w:rPr>
               <w:br/>
             </w:r>
-            <w:proofErr w:type="spellStart"/>
             <w:r>
               <w:t>wu</w:t>
             </w:r>
-            <w:proofErr w:type="spellEnd"/>
           </w:p>
         </w:tc>
         <w:tc>
@@ -7445,11 +7230,9 @@
               </w:rPr>
               <w:br/>
             </w:r>
-            <w:proofErr w:type="spellStart"/>
             <w:r>
               <w:t>wi</w:t>
             </w:r>
-            <w:proofErr w:type="spellEnd"/>
           </w:p>
         </w:tc>
         <w:tc>
@@ -7483,11 +7266,9 @@
               </w:rPr>
               <w:br/>
             </w:r>
-            <w:proofErr w:type="spellStart"/>
             <w:r>
               <w:t>wa</w:t>
             </w:r>
-            <w:proofErr w:type="spellEnd"/>
           </w:p>
         </w:tc>
         <w:tc>
@@ -7521,11 +7302,9 @@
               </w:rPr>
               <w:br/>
             </w:r>
-            <w:proofErr w:type="spellStart"/>
             <w:r>
               <w:t>wie</w:t>
             </w:r>
-            <w:proofErr w:type="spellEnd"/>
           </w:p>
         </w:tc>
         <w:tc>
@@ -7740,7 +7519,6 @@
                 <w:bCs/>
               </w:rPr>
             </w:pPr>
-            <w:proofErr w:type="spellStart"/>
             <w:r>
               <w:rPr>
                 <w:rFonts w:ascii="Abyssinica SIL" w:hAnsi="Abyssinica SIL" w:cs="Abyssinica SIL test"/>
@@ -7748,7 +7526,6 @@
               </w:rPr>
               <w:t>ዐይን</w:t>
             </w:r>
-            <w:proofErr w:type="spellEnd"/>
           </w:p>
         </w:tc>
         <w:tc>
@@ -7971,11 +7748,9 @@
               </w:rPr>
               <w:br/>
             </w:r>
-            <w:proofErr w:type="spellStart"/>
             <w:r>
               <w:t>Aie</w:t>
             </w:r>
-            <w:proofErr w:type="spellEnd"/>
             <w:r>
               <w:rPr>
                 <w:rFonts w:ascii="Abyssinica SIL" w:hAnsi="Abyssinica SIL"/>
@@ -7991,14 +7766,12 @@
               </w:rPr>
               <w:br/>
             </w:r>
-            <w:proofErr w:type="spellStart"/>
             <w:r>
               <w:t>A</w:t>
             </w:r>
             <w:r>
               <w:t>ie</w:t>
             </w:r>
-            <w:proofErr w:type="spellEnd"/>
           </w:p>
         </w:tc>
         <w:tc>
@@ -8088,11 +7861,9 @@
               </w:rPr>
               <w:br/>
             </w:r>
-            <w:proofErr w:type="spellStart"/>
             <w:r>
               <w:t>Ao</w:t>
             </w:r>
-            <w:proofErr w:type="spellEnd"/>
             <w:r>
               <w:t xml:space="preserve"> /</w:t>
             </w:r>
@@ -8242,7 +8013,6 @@
                 <w:bCs/>
               </w:rPr>
             </w:pPr>
-            <w:proofErr w:type="spellStart"/>
             <w:r>
               <w:rPr>
                 <w:rFonts w:ascii="Abyssinica SIL" w:hAnsi="Abyssinica SIL" w:cs="Abyssinica SIL test"/>
@@ -8250,7 +8020,6 @@
               </w:rPr>
               <w:t>የመነ</w:t>
             </w:r>
-            <w:proofErr w:type="spellEnd"/>
           </w:p>
         </w:tc>
         <w:tc>
@@ -8316,11 +8085,9 @@
               </w:rPr>
               <w:br/>
             </w:r>
-            <w:proofErr w:type="spellStart"/>
             <w:r>
               <w:t>yu</w:t>
             </w:r>
-            <w:proofErr w:type="spellEnd"/>
           </w:p>
         </w:tc>
         <w:tc>
@@ -8352,11 +8119,9 @@
               </w:rPr>
               <w:br/>
             </w:r>
-            <w:proofErr w:type="spellStart"/>
             <w:r>
               <w:t>yi</w:t>
             </w:r>
-            <w:proofErr w:type="spellEnd"/>
           </w:p>
         </w:tc>
         <w:tc>
@@ -8388,11 +8153,9 @@
               </w:rPr>
               <w:br/>
             </w:r>
-            <w:proofErr w:type="spellStart"/>
             <w:r>
               <w:t>ya</w:t>
             </w:r>
-            <w:proofErr w:type="spellEnd"/>
           </w:p>
         </w:tc>
         <w:tc>
@@ -8424,11 +8187,9 @@
               </w:rPr>
               <w:br/>
             </w:r>
-            <w:proofErr w:type="spellStart"/>
             <w:r>
               <w:t>yie</w:t>
             </w:r>
-            <w:proofErr w:type="spellEnd"/>
           </w:p>
         </w:tc>
         <w:tc>
@@ -8494,11 +8255,9 @@
               </w:rPr>
               <w:br/>
             </w:r>
-            <w:proofErr w:type="spellStart"/>
             <w:r>
               <w:t>yo</w:t>
             </w:r>
-            <w:proofErr w:type="spellEnd"/>
           </w:p>
         </w:tc>
         <w:tc>
@@ -8686,7 +8445,6 @@
                 <w:bCs/>
               </w:rPr>
             </w:pPr>
-            <w:proofErr w:type="spellStart"/>
             <w:r>
               <w:rPr>
                 <w:rFonts w:ascii="Abyssinica SIL" w:hAnsi="Abyssinica SIL" w:cs="Abyssinica SIL test"/>
@@ -8695,7 +8453,6 @@
               <w:lastRenderedPageBreak/>
               <w:t>ድንት</w:t>
             </w:r>
-            <w:proofErr w:type="spellEnd"/>
           </w:p>
         </w:tc>
         <w:tc>
@@ -9029,11 +8786,9 @@
               </w:rPr>
               <w:br/>
             </w:r>
-            <w:proofErr w:type="spellStart"/>
             <w:r>
               <w:t>dua</w:t>
             </w:r>
-            <w:proofErr w:type="spellEnd"/>
           </w:p>
         </w:tc>
         <w:tc>
@@ -9094,7 +8849,6 @@
               </w:rPr>
               <w:t>-</w:t>
             </w:r>
-            <w:proofErr w:type="spellStart"/>
             <w:r>
               <w:rPr>
                 <w:rFonts w:ascii="Abyssinica SIL" w:hAnsi="Abyssinica SIL" w:cs="Abyssinica SIL test"/>
@@ -9102,7 +8856,6 @@
               </w:rPr>
               <w:t>ድንት</w:t>
             </w:r>
-            <w:proofErr w:type="spellEnd"/>
           </w:p>
         </w:tc>
         <w:tc>
@@ -9166,11 +8919,9 @@
               </w:rPr>
               <w:br/>
             </w:r>
-            <w:proofErr w:type="spellStart"/>
             <w:r>
               <w:t>ju</w:t>
             </w:r>
-            <w:proofErr w:type="spellEnd"/>
           </w:p>
         </w:tc>
         <w:tc>
@@ -9267,11 +9018,9 @@
               </w:rPr>
               <w:br/>
             </w:r>
-            <w:proofErr w:type="spellStart"/>
             <w:r>
               <w:t>jie</w:t>
             </w:r>
-            <w:proofErr w:type="spellEnd"/>
           </w:p>
         </w:tc>
         <w:tc>
@@ -9440,11 +9189,9 @@
               </w:rPr>
               <w:br/>
             </w:r>
-            <w:proofErr w:type="spellStart"/>
             <w:r>
               <w:t>jua</w:t>
             </w:r>
-            <w:proofErr w:type="spellEnd"/>
           </w:p>
         </w:tc>
         <w:tc>
@@ -9491,7 +9238,6 @@
                 <w:bCs/>
               </w:rPr>
             </w:pPr>
-            <w:proofErr w:type="spellStart"/>
             <w:r>
               <w:rPr>
                 <w:rFonts w:ascii="Abyssinica SIL" w:hAnsi="Abyssinica SIL" w:cs="Abyssinica SIL test"/>
@@ -9499,7 +9245,6 @@
               </w:rPr>
               <w:t>ገምል</w:t>
             </w:r>
-            <w:proofErr w:type="spellEnd"/>
           </w:p>
         </w:tc>
         <w:tc>
@@ -9530,11 +9275,9 @@
               </w:rPr>
               <w:br/>
             </w:r>
-            <w:proofErr w:type="spellStart"/>
             <w:r>
               <w:t>ge</w:t>
             </w:r>
-            <w:proofErr w:type="spellEnd"/>
           </w:p>
         </w:tc>
         <w:tc>
@@ -9565,11 +9308,9 @@
               </w:rPr>
               <w:br/>
             </w:r>
-            <w:proofErr w:type="spellStart"/>
             <w:r>
               <w:t>gu</w:t>
             </w:r>
-            <w:proofErr w:type="spellEnd"/>
           </w:p>
         </w:tc>
         <w:tc>
@@ -9600,11 +9341,9 @@
               </w:rPr>
               <w:br/>
             </w:r>
-            <w:proofErr w:type="spellStart"/>
             <w:r>
               <w:t>gi</w:t>
             </w:r>
-            <w:proofErr w:type="spellEnd"/>
           </w:p>
         </w:tc>
         <w:tc>
@@ -9668,11 +9407,9 @@
               </w:rPr>
               <w:br/>
             </w:r>
-            <w:proofErr w:type="spellStart"/>
             <w:r>
               <w:t>gie</w:t>
             </w:r>
-            <w:proofErr w:type="spellEnd"/>
           </w:p>
         </w:tc>
         <w:tc>
@@ -9769,11 +9506,9 @@
               </w:rPr>
               <w:br/>
             </w:r>
-            <w:proofErr w:type="spellStart"/>
             <w:r>
               <w:t>gue</w:t>
             </w:r>
-            <w:proofErr w:type="spellEnd"/>
           </w:p>
         </w:tc>
         <w:tc>
@@ -9804,14 +9539,12 @@
               </w:rPr>
               <w:br/>
             </w:r>
-            <w:proofErr w:type="spellStart"/>
             <w:r>
               <w:t>gu</w:t>
             </w:r>
             <w:r>
               <w:t>u</w:t>
             </w:r>
-            <w:proofErr w:type="spellEnd"/>
           </w:p>
         </w:tc>
         <w:tc>
@@ -9842,14 +9575,12 @@
               </w:rPr>
               <w:br/>
             </w:r>
-            <w:proofErr w:type="spellStart"/>
             <w:r>
               <w:t>gu</w:t>
             </w:r>
             <w:r>
               <w:t>i</w:t>
             </w:r>
-            <w:proofErr w:type="spellEnd"/>
           </w:p>
         </w:tc>
         <w:tc>
@@ -9880,11 +9611,9 @@
               </w:rPr>
               <w:br/>
             </w:r>
-            <w:proofErr w:type="spellStart"/>
             <w:r>
               <w:t>gua</w:t>
             </w:r>
-            <w:proofErr w:type="spellEnd"/>
           </w:p>
         </w:tc>
         <w:tc>
@@ -9915,11 +9644,9 @@
               </w:rPr>
               <w:br/>
             </w:r>
-            <w:proofErr w:type="spellStart"/>
             <w:r>
               <w:t>guie</w:t>
             </w:r>
-            <w:proofErr w:type="spellEnd"/>
           </w:p>
         </w:tc>
       </w:tr>
@@ -9947,7 +9674,6 @@
               </w:rPr>
               <w:t>ጘ-</w:t>
             </w:r>
-            <w:proofErr w:type="spellStart"/>
             <w:r>
               <w:rPr>
                 <w:rFonts w:ascii="Abyssinica SIL" w:hAnsi="Abyssinica SIL" w:cs="Abyssinica SIL test"/>
@@ -9955,7 +9681,6 @@
               </w:rPr>
               <w:t>ገምል</w:t>
             </w:r>
-            <w:proofErr w:type="spellEnd"/>
           </w:p>
         </w:tc>
         <w:tc>
@@ -10120,11 +9845,9 @@
                 <w:rFonts w:ascii="Abyssinica SIL" w:hAnsi="Abyssinica SIL"/>
               </w:rPr>
             </w:pPr>
-            <w:proofErr w:type="spellStart"/>
             <w:r>
               <w:t>Gie</w:t>
             </w:r>
-            <w:proofErr w:type="spellEnd"/>
           </w:p>
         </w:tc>
         <w:tc>
@@ -10224,11 +9947,9 @@
                 <w:rFonts w:ascii="Abyssinica SIL" w:hAnsi="Abyssinica SIL"/>
               </w:rPr>
             </w:pPr>
-            <w:proofErr w:type="spellStart"/>
             <w:r>
               <w:t>Gue</w:t>
             </w:r>
-            <w:proofErr w:type="spellEnd"/>
           </w:p>
         </w:tc>
         <w:tc>
@@ -10257,11 +9978,9 @@
                 <w:rFonts w:ascii="Abyssinica SIL" w:hAnsi="Abyssinica SIL"/>
               </w:rPr>
             </w:pPr>
-            <w:proofErr w:type="spellStart"/>
             <w:r>
               <w:t>Guu</w:t>
             </w:r>
-            <w:proofErr w:type="spellEnd"/>
           </w:p>
         </w:tc>
         <w:tc>
@@ -10290,11 +10009,9 @@
                 <w:rFonts w:ascii="Abyssinica SIL" w:hAnsi="Abyssinica SIL"/>
               </w:rPr>
             </w:pPr>
-            <w:proofErr w:type="spellStart"/>
             <w:r>
               <w:t>Gui</w:t>
             </w:r>
-            <w:proofErr w:type="spellEnd"/>
           </w:p>
         </w:tc>
         <w:tc>
@@ -10354,11 +10071,9 @@
                 <w:rFonts w:ascii="Abyssinica SIL" w:hAnsi="Abyssinica SIL"/>
               </w:rPr>
             </w:pPr>
-            <w:proofErr w:type="spellStart"/>
             <w:r>
               <w:t>Guie</w:t>
             </w:r>
-            <w:proofErr w:type="spellEnd"/>
           </w:p>
         </w:tc>
       </w:tr>
@@ -10381,7 +10096,6 @@
                 <w:bCs/>
               </w:rPr>
             </w:pPr>
-            <w:proofErr w:type="spellStart"/>
             <w:r>
               <w:rPr>
                 <w:rFonts w:ascii="Abyssinica SIL" w:hAnsi="Abyssinica SIL" w:cs="Abyssinica SIL test"/>
@@ -10389,7 +10103,6 @@
               </w:rPr>
               <w:t>ጠይት</w:t>
             </w:r>
-            <w:proofErr w:type="spellEnd"/>
           </w:p>
         </w:tc>
         <w:tc>
@@ -10420,11 +10133,9 @@
               </w:rPr>
               <w:br/>
             </w:r>
-            <w:proofErr w:type="spellStart"/>
             <w:r>
               <w:t>Te</w:t>
             </w:r>
-            <w:proofErr w:type="spellEnd"/>
           </w:p>
         </w:tc>
         <w:tc>
@@ -10488,11 +10199,9 @@
               </w:rPr>
               <w:br/>
             </w:r>
-            <w:proofErr w:type="spellStart"/>
             <w:r>
               <w:t>Ti</w:t>
             </w:r>
-            <w:proofErr w:type="spellEnd"/>
           </w:p>
         </w:tc>
         <w:tc>
@@ -10727,11 +10436,9 @@
               </w:rPr>
               <w:br/>
             </w:r>
-            <w:proofErr w:type="spellStart"/>
             <w:r>
               <w:t>Tua</w:t>
             </w:r>
-            <w:proofErr w:type="spellEnd"/>
           </w:p>
         </w:tc>
         <w:tc>
@@ -10792,7 +10499,6 @@
               </w:rPr>
               <w:t>-</w:t>
             </w:r>
-            <w:proofErr w:type="spellStart"/>
             <w:r>
               <w:rPr>
                 <w:rFonts w:ascii="Abyssinica SIL" w:hAnsi="Abyssinica SIL" w:cs="Abyssinica SIL test"/>
@@ -10800,7 +10506,6 @@
               </w:rPr>
               <w:t>ጠይት</w:t>
             </w:r>
-            <w:proofErr w:type="spellEnd"/>
           </w:p>
         </w:tc>
         <w:tc>
@@ -10963,11 +10668,9 @@
               </w:rPr>
               <w:br/>
             </w:r>
-            <w:proofErr w:type="spellStart"/>
             <w:r>
               <w:t>Cie</w:t>
             </w:r>
-            <w:proofErr w:type="spellEnd"/>
           </w:p>
         </w:tc>
         <w:tc>
@@ -11136,11 +10839,9 @@
               </w:rPr>
               <w:br/>
             </w:r>
-            <w:proofErr w:type="spellStart"/>
             <w:r>
               <w:t>Cua</w:t>
             </w:r>
-            <w:proofErr w:type="spellEnd"/>
           </w:p>
         </w:tc>
         <w:tc>
@@ -11201,7 +10902,6 @@
               </w:rPr>
               <w:t>-</w:t>
             </w:r>
-            <w:proofErr w:type="spellStart"/>
             <w:r>
               <w:rPr>
                 <w:rFonts w:ascii="Abyssinica SIL" w:hAnsi="Abyssinica SIL" w:cs="Abyssinica SIL test"/>
@@ -11209,7 +10909,6 @@
               </w:rPr>
               <w:t>ታው</w:t>
             </w:r>
-            <w:proofErr w:type="spellEnd"/>
           </w:p>
         </w:tc>
         <w:tc>
@@ -11240,11 +10939,9 @@
               </w:rPr>
               <w:br/>
             </w:r>
-            <w:proofErr w:type="spellStart"/>
             <w:r>
               <w:t>ce</w:t>
             </w:r>
-            <w:proofErr w:type="spellEnd"/>
           </w:p>
         </w:tc>
         <w:tc>
@@ -11374,11 +11071,9 @@
               </w:rPr>
               <w:br/>
             </w:r>
-            <w:proofErr w:type="spellStart"/>
             <w:r>
               <w:t>cie</w:t>
             </w:r>
-            <w:proofErr w:type="spellEnd"/>
           </w:p>
         </w:tc>
         <w:tc>
@@ -11547,11 +11242,9 @@
               </w:rPr>
               <w:br/>
             </w:r>
-            <w:proofErr w:type="spellStart"/>
             <w:r>
               <w:t>cua</w:t>
             </w:r>
-            <w:proofErr w:type="spellEnd"/>
           </w:p>
         </w:tc>
         <w:tc>
@@ -11612,7 +11305,6 @@
               </w:rPr>
               <w:t>-</w:t>
             </w:r>
-            <w:proofErr w:type="spellStart"/>
             <w:r>
               <w:rPr>
                 <w:rFonts w:ascii="Abyssinica SIL" w:hAnsi="Abyssinica SIL" w:cs="Abyssinica SIL test"/>
@@ -11620,7 +11312,6 @@
               </w:rPr>
               <w:t>ነሐስ</w:t>
             </w:r>
-            <w:proofErr w:type="spellEnd"/>
           </w:p>
         </w:tc>
         <w:tc>
@@ -11798,11 +11489,9 @@
               </w:rPr>
               <w:br/>
             </w:r>
-            <w:proofErr w:type="spellStart"/>
             <w:r>
               <w:t>Nie</w:t>
             </w:r>
-            <w:proofErr w:type="spellEnd"/>
           </w:p>
         </w:tc>
         <w:tc>
@@ -11980,11 +11669,9 @@
               </w:rPr>
               <w:br/>
             </w:r>
-            <w:proofErr w:type="spellStart"/>
             <w:r>
               <w:t>Nua</w:t>
             </w:r>
-            <w:proofErr w:type="spellEnd"/>
           </w:p>
         </w:tc>
         <w:tc>
@@ -12031,7 +11718,6 @@
                 <w:bCs/>
               </w:rPr>
             </w:pPr>
-            <w:proofErr w:type="spellStart"/>
             <w:r>
               <w:rPr>
                 <w:rFonts w:ascii="Abyssinica SIL" w:hAnsi="Abyssinica SIL" w:cs="Abyssinica SIL test"/>
@@ -12039,7 +11725,6 @@
               </w:rPr>
               <w:t>ዘይ</w:t>
             </w:r>
-            <w:proofErr w:type="spellEnd"/>
           </w:p>
         </w:tc>
         <w:tc>
@@ -12103,11 +11788,9 @@
               </w:rPr>
               <w:br/>
             </w:r>
-            <w:proofErr w:type="spellStart"/>
             <w:r>
               <w:t>zu</w:t>
             </w:r>
-            <w:proofErr w:type="spellEnd"/>
           </w:p>
         </w:tc>
         <w:tc>
@@ -12204,11 +11887,9 @@
               </w:rPr>
               <w:br/>
             </w:r>
-            <w:proofErr w:type="spellStart"/>
             <w:r>
               <w:t>zie</w:t>
             </w:r>
-            <w:proofErr w:type="spellEnd"/>
           </w:p>
         </w:tc>
         <w:tc>
@@ -12377,11 +12058,9 @@
               </w:rPr>
               <w:br/>
             </w:r>
-            <w:proofErr w:type="spellStart"/>
             <w:r>
               <w:t>zua</w:t>
             </w:r>
-            <w:proofErr w:type="spellEnd"/>
           </w:p>
         </w:tc>
         <w:tc>
@@ -12442,7 +12121,6 @@
               </w:rPr>
               <w:t>-</w:t>
             </w:r>
-            <w:proofErr w:type="spellStart"/>
             <w:r>
               <w:rPr>
                 <w:rFonts w:ascii="Abyssinica SIL" w:hAnsi="Abyssinica SIL" w:cs="Abyssinica SIL test"/>
@@ -12450,7 +12128,6 @@
               </w:rPr>
               <w:t>ዘይ</w:t>
             </w:r>
-            <w:proofErr w:type="spellEnd"/>
           </w:p>
         </w:tc>
         <w:tc>
@@ -12613,11 +12290,9 @@
               </w:rPr>
               <w:br/>
             </w:r>
-            <w:proofErr w:type="spellStart"/>
             <w:r>
               <w:t>Zie</w:t>
             </w:r>
-            <w:proofErr w:type="spellEnd"/>
           </w:p>
         </w:tc>
         <w:tc>
@@ -12786,11 +12461,9 @@
               </w:rPr>
               <w:br/>
             </w:r>
-            <w:proofErr w:type="spellStart"/>
             <w:r>
               <w:t>Zua</w:t>
             </w:r>
-            <w:proofErr w:type="spellEnd"/>
           </w:p>
         </w:tc>
         <w:tc>
@@ -12837,7 +12510,6 @@
                 <w:bCs/>
               </w:rPr>
             </w:pPr>
-            <w:proofErr w:type="spellStart"/>
             <w:r>
               <w:rPr>
                 <w:rFonts w:ascii="Abyssinica SIL" w:hAnsi="Abyssinica SIL" w:cs="Abyssinica SIL test"/>
@@ -12845,7 +12517,6 @@
               </w:rPr>
               <w:t>ጸደይ</w:t>
             </w:r>
-            <w:proofErr w:type="spellEnd"/>
           </w:p>
         </w:tc>
         <w:tc>
@@ -12909,11 +12580,9 @@
               </w:rPr>
               <w:br/>
             </w:r>
-            <w:proofErr w:type="spellStart"/>
             <w:r>
               <w:t>Su</w:t>
             </w:r>
-            <w:proofErr w:type="spellEnd"/>
           </w:p>
         </w:tc>
         <w:tc>
@@ -13181,11 +12850,9 @@
               </w:rPr>
               <w:br/>
             </w:r>
-            <w:proofErr w:type="spellStart"/>
             <w:r>
               <w:t>Sua</w:t>
             </w:r>
-            <w:proofErr w:type="spellEnd"/>
           </w:p>
         </w:tc>
         <w:tc>
@@ -13232,7 +12899,6 @@
                 <w:bCs/>
               </w:rPr>
             </w:pPr>
-            <w:proofErr w:type="spellStart"/>
             <w:r>
               <w:rPr>
                 <w:rFonts w:ascii="Abyssinica SIL" w:hAnsi="Abyssinica SIL" w:cs="Abyssinica SIL test"/>
@@ -13240,7 +12906,6 @@
               </w:rPr>
               <w:t>ጰይት</w:t>
             </w:r>
-            <w:proofErr w:type="spellEnd"/>
           </w:p>
         </w:tc>
         <w:tc>
@@ -13574,11 +13239,9 @@
               </w:rPr>
               <w:br/>
             </w:r>
-            <w:proofErr w:type="spellStart"/>
             <w:r>
               <w:t>Pua</w:t>
             </w:r>
-            <w:proofErr w:type="spellEnd"/>
           </w:p>
         </w:tc>
         <w:tc>
@@ -13625,7 +13288,6 @@
                 <w:bCs/>
               </w:rPr>
             </w:pPr>
-            <w:proofErr w:type="spellStart"/>
             <w:r>
               <w:rPr>
                 <w:rFonts w:ascii="Abyssinica SIL" w:hAnsi="Abyssinica SIL" w:cs="Abyssinica SIL test"/>
@@ -13633,7 +13295,6 @@
               </w:rPr>
               <w:t>አፍ</w:t>
             </w:r>
-            <w:proofErr w:type="spellEnd"/>
           </w:p>
         </w:tc>
         <w:tc>
@@ -13664,11 +13325,9 @@
               </w:rPr>
               <w:br/>
             </w:r>
-            <w:proofErr w:type="spellStart"/>
             <w:r>
               <w:t>fe</w:t>
             </w:r>
-            <w:proofErr w:type="spellEnd"/>
           </w:p>
         </w:tc>
         <w:tc>
@@ -13864,11 +13523,9 @@
               </w:rPr>
               <w:br/>
             </w:r>
-            <w:proofErr w:type="spellStart"/>
             <w:r>
               <w:t>fo</w:t>
             </w:r>
-            <w:proofErr w:type="spellEnd"/>
           </w:p>
         </w:tc>
         <w:tc>
@@ -13971,11 +13628,9 @@
               </w:rPr>
               <w:br/>
             </w:r>
-            <w:proofErr w:type="spellStart"/>
             <w:r>
               <w:t>fua</w:t>
             </w:r>
-            <w:proofErr w:type="spellEnd"/>
           </w:p>
         </w:tc>
         <w:tc>
@@ -14022,7 +13677,6 @@
                 <w:bCs/>
               </w:rPr>
             </w:pPr>
-            <w:proofErr w:type="spellStart"/>
             <w:r>
               <w:rPr>
                 <w:rFonts w:ascii="Abyssinica SIL" w:hAnsi="Abyssinica SIL" w:cs="Abyssinica SIL test"/>
@@ -14030,7 +13684,6 @@
               </w:rPr>
               <w:t>ፕሳ</w:t>
             </w:r>
-            <w:proofErr w:type="spellEnd"/>
           </w:p>
         </w:tc>
         <w:tc>
@@ -14094,11 +13747,9 @@
               </w:rPr>
               <w:br/>
             </w:r>
-            <w:proofErr w:type="spellStart"/>
             <w:r>
               <w:t>pu</w:t>
             </w:r>
-            <w:proofErr w:type="spellEnd"/>
           </w:p>
         </w:tc>
         <w:tc>
@@ -14366,11 +14017,9 @@
               </w:rPr>
               <w:br/>
             </w:r>
-            <w:proofErr w:type="spellStart"/>
             <w:r>
               <w:t>pua</w:t>
             </w:r>
-            <w:proofErr w:type="spellEnd"/>
           </w:p>
         </w:tc>
         <w:tc>
@@ -14435,7 +14084,6 @@
               </w:rPr>
               <w:t>-</w:t>
             </w:r>
-            <w:proofErr w:type="spellStart"/>
             <w:r>
               <w:rPr>
                 <w:rFonts w:ascii="Abyssinica SIL" w:hAnsi="Abyssinica SIL" w:cs="Abyssinica SIL test"/>
@@ -14443,7 +14091,6 @@
               </w:rPr>
               <w:t>ቤት</w:t>
             </w:r>
-            <w:proofErr w:type="spellEnd"/>
           </w:p>
         </w:tc>
         <w:tc>
@@ -14478,11 +14125,9 @@
               </w:rPr>
               <w:br/>
             </w:r>
-            <w:proofErr w:type="spellStart"/>
             <w:r>
               <w:t>ve</w:t>
             </w:r>
-            <w:proofErr w:type="spellEnd"/>
           </w:p>
         </w:tc>
         <w:tc>
@@ -14591,11 +14236,9 @@
               </w:rPr>
               <w:br/>
             </w:r>
-            <w:proofErr w:type="spellStart"/>
             <w:r>
               <w:t>va</w:t>
             </w:r>
-            <w:proofErr w:type="spellEnd"/>
           </w:p>
         </w:tc>
         <w:tc>
@@ -14704,11 +14347,9 @@
               </w:rPr>
               <w:br/>
             </w:r>
-            <w:proofErr w:type="spellStart"/>
             <w:r>
               <w:t>vo</w:t>
             </w:r>
-            <w:proofErr w:type="spellEnd"/>
           </w:p>
         </w:tc>
         <w:tc>
@@ -14827,11 +14468,9 @@
               </w:rPr>
               <w:br/>
             </w:r>
-            <w:proofErr w:type="spellStart"/>
             <w:r>
               <w:t>vua</w:t>
             </w:r>
-            <w:proofErr w:type="spellEnd"/>
           </w:p>
         </w:tc>
         <w:tc>
@@ -14931,21 +14570,19 @@
           <w:bCs/>
         </w:rPr>
       </w:pPr>
-      <w:proofErr w:type="spellStart"/>
       <w:r>
         <w:rPr>
           <w:rFonts w:ascii="Abyssinica SIL" w:hAnsi="Abyssinica SIL" w:cs="Abyssinica SIL"/>
           <w:bCs/>
         </w:rPr>
-        <w:t>ኣባ</w:t>
-      </w:r>
-      <w:proofErr w:type="spellEnd"/>
+        <w:t>አ</w:t>
+      </w:r>
       <w:r>
         <w:rPr>
           <w:rFonts w:ascii="Abyssinica SIL" w:hAnsi="Abyssinica SIL" w:cs="Abyssinica SIL"/>
           <w:bCs/>
         </w:rPr>
-        <w:t xml:space="preserve"> </w:t>
+        <w:t xml:space="preserve">ባ </w:t>
       </w:r>
       <w:r>
         <w:rPr>
@@ -14987,61 +14624,157 @@
         </w:rPr>
         <w:tab/>
       </w:r>
-      <w:proofErr w:type="spellStart"/>
       <w:r>
         <w:rPr>
           <w:rFonts w:ascii="Abyssinica SIL" w:hAnsi="Abyssinica SIL" w:cs="Abyssinica SIL"/>
           <w:color w:val="000000"/>
         </w:rPr>
-        <w:t>ኣባ</w:t>
-      </w:r>
-      <w:proofErr w:type="spellEnd"/>
+        <w:t>ኣባ፞</w:t>
+      </w:r>
       <w:r>
         <w:rPr>
           <w:rFonts w:ascii="Abyssinica SIL" w:hAnsi="Abyssinica SIL" w:cs="Abyssinica SIL"/>
           <w:color w:val="000000"/>
         </w:rPr>
-        <w:t>፞</w:t>
+        <w:t xml:space="preserve"> </w:t>
+      </w:r>
+      <w:r>
+        <w:rPr>
+          <w:color w:val="000000"/>
+        </w:rPr>
+        <w:t>(</w:t>
+      </w:r>
+      <w:r>
+        <w:rPr>
+          <w:color w:val="000000"/>
+        </w:rPr>
+        <w:t>“ab</w:t>
+      </w:r>
+      <w:r>
+        <w:rPr>
+          <w:color w:val="000000"/>
+          <w:u w:val="single"/>
+        </w:rPr>
+        <w:t>aa</w:t>
+      </w:r>
+      <w:r>
+        <w:rPr>
+          <w:color w:val="000000"/>
+        </w:rPr>
+        <w:t>”, “a” is stressed)</w:t>
       </w:r>
       <w:r>
         <w:rPr>
           <w:rFonts w:ascii="Abyssinica SIL" w:hAnsi="Abyssinica SIL" w:cs="Abyssinica SIL"/>
           <w:color w:val="000000"/>
         </w:rPr>
+        <w:br/>
+      </w:r>
+      <w:r>
+        <w:rPr>
+          <w:rFonts w:ascii="Abyssinica SIL" w:hAnsi="Abyssinica SIL" w:cs="Abyssinica SIL"/>
+          <w:color w:val="000000"/>
+        </w:rPr>
+        <w:tab/>
+      </w:r>
+      <w:r>
+        <w:rPr>
+          <w:rFonts w:ascii="Abyssinica SIL" w:hAnsi="Abyssinica SIL" w:cs="Abyssinica SIL"/>
+          <w:color w:val="000000"/>
+        </w:rPr>
+        <w:t>አ</w:t>
+      </w:r>
+      <w:r>
+        <w:rPr>
+          <w:rFonts w:ascii="Abyssinica SIL" w:hAnsi="Abyssinica SIL" w:cs="Abyssinica SIL"/>
+          <w:color w:val="000000"/>
+        </w:rPr>
+        <w:t xml:space="preserve">ባ፞ </w:t>
+      </w:r>
+      <w:r>
+        <w:rPr>
+          <w:rFonts w:ascii="Courier New" w:hAnsi="Courier New" w:cs="Courier New"/>
+          <w:b/>
+        </w:rPr>
+        <w:t>CTRL</w:t>
+      </w:r>
+      <w:r>
+        <w:rPr>
+          <w:b/>
+        </w:rPr>
         <w:t xml:space="preserve"> </w:t>
       </w:r>
       <w:r>
         <w:rPr>
+          <w:rFonts w:ascii="Courier New" w:hAnsi="Courier New" w:cs="Courier New"/>
+          <w:b/>
+        </w:rPr>
+        <w:t>.</w:t>
+      </w:r>
+      <w:r>
+        <w:rPr>
+          <w:rFonts w:ascii="Courier New" w:hAnsi="Courier New" w:cs="Courier New"/>
+          <w:b/>
+        </w:rPr>
+        <w:tab/>
+      </w:r>
+      <w:r>
+        <w:rPr>
+          <w:rFonts w:ascii="Cambria Math" w:hAnsi="Cambria Math" w:cs="Cambria Math"/>
           <w:color w:val="000000"/>
         </w:rPr>
-        <w:t>(</w:t>
+        <w:t>⇒</w:t>
       </w:r>
       <w:r>
         <w:rPr>
           <w:color w:val="000000"/>
         </w:rPr>
-        <w:t>“</w:t>
-      </w:r>
-      <w:proofErr w:type="spellStart"/>
-      <w:r>
-        <w:rPr>
+        <w:tab/>
+      </w:r>
+      <w:r>
+        <w:rPr>
+          <w:rFonts w:ascii="Abyssinica SIL" w:hAnsi="Abyssinica SIL" w:cs="Abyssinica SIL"/>
           <w:color w:val="000000"/>
         </w:rPr>
-        <w:t>ab</w:t>
+        <w:t>ኣባ፟</w:t>
+      </w:r>
+      <w:r>
+        <w:rPr>
+          <w:rFonts w:ascii="Abyssinica SIL" w:hAnsi="Abyssinica SIL" w:cs="Abyssinica SIL"/>
+          <w:color w:val="000000"/>
+        </w:rPr>
+        <w:t xml:space="preserve"> (</w:t>
+      </w:r>
+      <w:r>
+        <w:rPr>
+          <w:color w:val="000000"/>
+        </w:rPr>
+        <w:t>“a</w:t>
       </w:r>
       <w:r>
         <w:rPr>
           <w:color w:val="000000"/>
           <w:u w:val="single"/>
         </w:rPr>
-        <w:t>aa</w:t>
-      </w:r>
-      <w:proofErr w:type="spellEnd"/>
+        <w:t>bb</w:t>
+      </w:r>
       <w:r>
         <w:rPr>
           <w:color w:val="000000"/>
         </w:rPr>
-        <w:t>”, “a” is stressed)</w:t>
+        <w:t>a”, “</w:t>
+      </w:r>
+      <w:r>
+        <w:rPr>
+          <w:color w:val="000000"/>
+        </w:rPr>
+        <w:t>b</w:t>
+      </w:r>
+      <w:r>
+        <w:rPr>
+          <w:color w:val="000000"/>
+        </w:rPr>
+        <w:t>” is stressed)</w:t>
       </w:r>
       <w:r>
         <w:rPr>
@@ -15057,21 +14790,19 @@
         </w:rPr>
         <w:tab/>
       </w:r>
-      <w:proofErr w:type="spellStart"/>
       <w:r>
         <w:rPr>
           <w:rFonts w:ascii="Abyssinica SIL" w:hAnsi="Abyssinica SIL" w:cs="Abyssinica SIL"/>
           <w:color w:val="000000"/>
         </w:rPr>
-        <w:t>ኣባ</w:t>
-      </w:r>
-      <w:proofErr w:type="spellEnd"/>
+        <w:t>አ</w:t>
+      </w:r>
       <w:r>
         <w:rPr>
           <w:rFonts w:ascii="Abyssinica SIL" w:hAnsi="Abyssinica SIL" w:cs="Abyssinica SIL"/>
           <w:color w:val="000000"/>
         </w:rPr>
-        <w:t xml:space="preserve">፞ </w:t>
+        <w:t xml:space="preserve">ባ፟ </w:t>
       </w:r>
       <w:r>
         <w:rPr>
@@ -15113,28 +14844,12 @@
         </w:rPr>
         <w:tab/>
       </w:r>
-      <w:proofErr w:type="spellStart"/>
       <w:r>
         <w:rPr>
           <w:rFonts w:ascii="Abyssinica SIL" w:hAnsi="Abyssinica SIL" w:cs="Abyssinica SIL"/>
           <w:color w:val="000000"/>
         </w:rPr>
-        <w:t>ኣባ</w:t>
-      </w:r>
-      <w:proofErr w:type="spellEnd"/>
-      <w:r>
-        <w:rPr>
-          <w:rFonts w:ascii="Abyssinica SIL" w:hAnsi="Abyssinica SIL" w:cs="Abyssinica SIL"/>
-          <w:color w:val="000000"/>
-        </w:rPr>
-        <w:t>፟</w:t>
-      </w:r>
-      <w:r>
-        <w:rPr>
-          <w:rFonts w:ascii="Abyssinica SIL" w:hAnsi="Abyssinica SIL" w:cs="Abyssinica SIL"/>
-          <w:color w:val="000000"/>
-        </w:rPr>
-        <w:t xml:space="preserve"> (</w:t>
+        <w:t>ኣባ፝ (</w:t>
       </w:r>
       <w:r>
         <w:rPr>
@@ -15147,133 +14862,8 @@
           <w:color w:val="000000"/>
           <w:u w:val="single"/>
         </w:rPr>
-        <w:t>bb</w:t>
-      </w:r>
-      <w:r>
-        <w:rPr>
-          <w:color w:val="000000"/>
-        </w:rPr>
-        <w:t>a”, “</w:t>
-      </w:r>
-      <w:r>
-        <w:rPr>
-          <w:color w:val="000000"/>
-        </w:rPr>
-        <w:t>b</w:t>
-      </w:r>
-      <w:r>
-        <w:rPr>
-          <w:color w:val="000000"/>
-        </w:rPr>
-        <w:t>” is stressed)</w:t>
-      </w:r>
-      <w:r>
-        <w:rPr>
-          <w:rFonts w:ascii="Abyssinica SIL" w:hAnsi="Abyssinica SIL" w:cs="Abyssinica SIL"/>
-          <w:color w:val="000000"/>
-        </w:rPr>
-        <w:br/>
-      </w:r>
-      <w:r>
-        <w:rPr>
-          <w:rFonts w:ascii="Abyssinica SIL" w:hAnsi="Abyssinica SIL" w:cs="Abyssinica SIL"/>
-          <w:color w:val="000000"/>
-        </w:rPr>
-        <w:tab/>
-      </w:r>
-      <w:proofErr w:type="spellStart"/>
-      <w:r>
-        <w:rPr>
-          <w:rFonts w:ascii="Abyssinica SIL" w:hAnsi="Abyssinica SIL" w:cs="Abyssinica SIL"/>
-          <w:color w:val="000000"/>
-        </w:rPr>
-        <w:t>ኣባ</w:t>
-      </w:r>
-      <w:proofErr w:type="spellEnd"/>
-      <w:r>
-        <w:rPr>
-          <w:rFonts w:ascii="Abyssinica SIL" w:hAnsi="Abyssinica SIL" w:cs="Abyssinica SIL"/>
-          <w:color w:val="000000"/>
-        </w:rPr>
-        <w:t xml:space="preserve">፟ </w:t>
-      </w:r>
-      <w:r>
-        <w:rPr>
-          <w:rFonts w:ascii="Courier New" w:hAnsi="Courier New" w:cs="Courier New"/>
-          <w:b/>
-        </w:rPr>
-        <w:t>CTRL</w:t>
-      </w:r>
-      <w:r>
-        <w:rPr>
-          <w:b/>
-        </w:rPr>
-        <w:t xml:space="preserve"> </w:t>
-      </w:r>
-      <w:r>
-        <w:rPr>
-          <w:rFonts w:ascii="Courier New" w:hAnsi="Courier New" w:cs="Courier New"/>
-          <w:b/>
-        </w:rPr>
-        <w:t>.</w:t>
-      </w:r>
-      <w:r>
-        <w:rPr>
-          <w:rFonts w:ascii="Courier New" w:hAnsi="Courier New" w:cs="Courier New"/>
-          <w:b/>
-        </w:rPr>
-        <w:tab/>
-      </w:r>
-      <w:r>
-        <w:rPr>
-          <w:rFonts w:ascii="Cambria Math" w:hAnsi="Cambria Math" w:cs="Cambria Math"/>
-          <w:color w:val="000000"/>
-        </w:rPr>
-        <w:t>⇒</w:t>
-      </w:r>
-      <w:r>
-        <w:rPr>
-          <w:color w:val="000000"/>
-        </w:rPr>
-        <w:tab/>
-      </w:r>
-      <w:proofErr w:type="spellStart"/>
-      <w:r>
-        <w:rPr>
-          <w:rFonts w:ascii="Abyssinica SIL" w:hAnsi="Abyssinica SIL" w:cs="Abyssinica SIL"/>
-          <w:color w:val="000000"/>
-        </w:rPr>
-        <w:t>ኣባ</w:t>
-      </w:r>
-      <w:proofErr w:type="spellEnd"/>
-      <w:r>
-        <w:rPr>
-          <w:rFonts w:ascii="Abyssinica SIL" w:hAnsi="Abyssinica SIL" w:cs="Abyssinica SIL"/>
-          <w:color w:val="000000"/>
-        </w:rPr>
-        <w:t>፝ (</w:t>
-      </w:r>
-      <w:r>
-        <w:rPr>
-          <w:color w:val="000000"/>
-        </w:rPr>
-        <w:t>“</w:t>
-      </w:r>
-      <w:proofErr w:type="spellStart"/>
-      <w:r>
-        <w:rPr>
-          <w:color w:val="000000"/>
-        </w:rPr>
-        <w:t>a</w:t>
-      </w:r>
-      <w:r>
-        <w:rPr>
-          <w:color w:val="000000"/>
-          <w:u w:val="single"/>
-        </w:rPr>
         <w:t>bbaa</w:t>
       </w:r>
-      <w:proofErr w:type="spellEnd"/>
       <w:r>
         <w:rPr>
           <w:color w:val="000000"/>
@@ -17083,7 +16673,20 @@
           <w:lang w:eastAsia="ja-JP"/>
         </w:rPr>
         <w:lastRenderedPageBreak/>
-        <w:t>Blin Fonts</w:t>
+        <w:t>Agew</w:t>
+      </w:r>
+      <w:r>
+        <w:rPr>
+          <w:rFonts w:asciiTheme="minorHAnsi" w:hAnsiTheme="minorHAnsi" w:cstheme="minorHAnsi"/>
+          <w:b/>
+          <w:bCs/>
+          <w:color w:val="1F2328"/>
+          <w:sz w:val="32"/>
+          <w:szCs w:val="32"/>
+          <w:u w:val="thick"/>
+          <w:lang w:eastAsia="ja-JP"/>
+        </w:rPr>
+        <w:t xml:space="preserve"> Fonts</w:t>
       </w:r>
     </w:p>
     <w:p>
@@ -17101,23 +16704,7 @@
           <w:color w:val="1F2328"/>
           <w:lang w:eastAsia="ja-JP"/>
         </w:rPr>
-        <w:t>The “</w:t>
-      </w:r>
-      <w:proofErr w:type="spellStart"/>
-      <w:r>
-        <w:rPr>
-          <w:color w:val="1F2328"/>
-          <w:lang w:eastAsia="ja-JP"/>
-        </w:rPr>
-        <w:t>Waldba</w:t>
-      </w:r>
-      <w:proofErr w:type="spellEnd"/>
-      <w:r>
-        <w:rPr>
-          <w:color w:val="1F2328"/>
-          <w:lang w:eastAsia="ja-JP"/>
-        </w:rPr>
-        <w:t>” font collection is installed with the desktop keyboard (Windows and Mac) and provides many styles for the Blin letters. Examples are shown below:</w:t>
+        <w:t>The “Waldba” font collection is installed with the desktop keyboard (Windows and Mac) and provides many styles for the Blin letters. Examples are shown below:</w:t>
       </w:r>
     </w:p>
     <w:p>
@@ -17145,7 +16732,6 @@
           <w:lang w:eastAsia="ja-JP"/>
         </w:rPr>
       </w:pPr>
-      <w:proofErr w:type="spellStart"/>
       <w:r>
         <w:rPr>
           <w:rFonts w:ascii="Abyssinica SIL" w:hAnsi="Abyssinica SIL" w:cs="Abyssinica SIL"/>
@@ -17155,33 +16741,8 @@
           <w:u w:val="thick"/>
           <w:lang w:eastAsia="ja-JP"/>
         </w:rPr>
-        <w:t>ዋልድባ</w:t>
-      </w:r>
-      <w:proofErr w:type="spellEnd"/>
-      <w:r>
-        <w:rPr>
-          <w:rFonts w:ascii="Abyssinica SIL" w:hAnsi="Abyssinica SIL" w:cs="Abyssinica SIL"/>
-          <w:color w:val="1F2328"/>
-          <w:sz w:val="32"/>
-          <w:szCs w:val="32"/>
-          <w:u w:val="thick"/>
-          <w:lang w:eastAsia="ja-JP"/>
-        </w:rPr>
-        <w:t xml:space="preserve"> - </w:t>
-      </w:r>
-      <w:proofErr w:type="spellStart"/>
-      <w:r>
-        <w:rPr>
-          <w:rFonts w:ascii="Abyssinica SIL" w:hAnsi="Abyssinica SIL" w:cs="Abyssinica SIL"/>
-          <w:color w:val="1F2328"/>
-          <w:sz w:val="32"/>
-          <w:szCs w:val="32"/>
-          <w:u w:val="thick"/>
-          <w:lang w:eastAsia="ja-JP"/>
-        </w:rPr>
-        <w:t>ህዋእ</w:t>
-      </w:r>
-      <w:proofErr w:type="spellEnd"/>
+        <w:t>ዋልድባ - ህዋእ</w:t>
+      </w:r>
       <w:r>
         <w:rPr>
           <w:rFonts w:ascii="Abyssinica SIL" w:hAnsi="Abyssinica SIL" w:cs="Abyssinica SIL"/>
@@ -17283,7 +16844,6 @@
           <w:lang w:eastAsia="ja-JP"/>
         </w:rPr>
       </w:pPr>
-      <w:proofErr w:type="spellStart"/>
       <w:r>
         <w:rPr>
           <w:rFonts w:ascii="Abyssinica SIL" w:hAnsi="Abyssinica SIL" w:cs="Abyssinica SIL"/>
@@ -17293,33 +16853,8 @@
           <w:u w:val="thick"/>
           <w:lang w:eastAsia="ja-JP"/>
         </w:rPr>
-        <w:t>ዋልድባ</w:t>
-      </w:r>
-      <w:proofErr w:type="spellEnd"/>
-      <w:r>
-        <w:rPr>
-          <w:rFonts w:ascii="Abyssinica SIL" w:hAnsi="Abyssinica SIL" w:cs="Abyssinica SIL"/>
-          <w:color w:val="1F2328"/>
-          <w:sz w:val="32"/>
-          <w:szCs w:val="32"/>
-          <w:u w:val="thick"/>
-          <w:lang w:eastAsia="ja-JP"/>
-        </w:rPr>
-        <w:t xml:space="preserve"> - </w:t>
-      </w:r>
-      <w:proofErr w:type="spellStart"/>
-      <w:r>
-        <w:rPr>
-          <w:rFonts w:ascii="Abyssinica SIL" w:hAnsi="Abyssinica SIL" w:cs="Abyssinica SIL"/>
-          <w:color w:val="1F2328"/>
-          <w:sz w:val="32"/>
-          <w:szCs w:val="32"/>
-          <w:u w:val="thick"/>
-          <w:lang w:eastAsia="ja-JP"/>
-        </w:rPr>
-        <w:t>ውቂያኖስ</w:t>
-      </w:r>
-      <w:proofErr w:type="spellEnd"/>
+        <w:t>ዋልድባ - ውቂያኖስ</w:t>
+      </w:r>
     </w:p>
     <w:p>
       <w:pPr>
@@ -17423,7 +16958,6 @@
           <w:u w:val="thick"/>
         </w:rPr>
       </w:pPr>
-      <w:proofErr w:type="spellStart"/>
       <w:r>
         <w:rPr>
           <w:rFonts w:ascii="Abyssinica SIL" w:hAnsi="Abyssinica SIL" w:cs="Abyssinica SIL"/>
@@ -17434,35 +16968,8 @@
           <w:szCs w:val="32"/>
           <w:u w:val="thick"/>
         </w:rPr>
-        <w:t>ዋልድባ</w:t>
-      </w:r>
-      <w:proofErr w:type="spellEnd"/>
-      <w:r>
-        <w:rPr>
-          <w:rFonts w:ascii="Abyssinica SIL" w:hAnsi="Abyssinica SIL" w:cs="Abyssinica SIL"/>
-          <w:b w:val="0"/>
-          <w:bCs w:val="0"/>
-          <w:color w:val="1F2328"/>
-          <w:sz w:val="32"/>
-          <w:szCs w:val="32"/>
-          <w:u w:val="thick"/>
-        </w:rPr>
-        <w:t xml:space="preserve"> - </w:t>
-      </w:r>
-      <w:proofErr w:type="spellStart"/>
-      <w:r>
-        <w:rPr>
-          <w:rFonts w:ascii="Abyssinica SIL" w:hAnsi="Abyssinica SIL" w:cs="Abyssinica SIL"/>
-          <w:b w:val="0"/>
-          <w:bCs w:val="0"/>
-          <w:color w:val="1F2328"/>
-          <w:sz w:val="32"/>
-          <w:szCs w:val="32"/>
-          <w:u w:val="thick"/>
-        </w:rPr>
-        <w:t>ዘላን</w:t>
-      </w:r>
-      <w:proofErr w:type="spellEnd"/>
+        <w:t>ዋልድባ - ዘላን</w:t>
+      </w:r>
     </w:p>
     <w:p>
       <w:pPr>
@@ -17553,7 +17060,6 @@
           <w:lang w:eastAsia="ja-JP"/>
         </w:rPr>
       </w:pPr>
-      <w:proofErr w:type="spellStart"/>
       <w:r>
         <w:rPr>
           <w:rFonts w:ascii="Abyssinica SIL" w:hAnsi="Abyssinica SIL" w:cs="Abyssinica SIL"/>
@@ -17563,33 +17069,8 @@
           <w:u w:val="thick"/>
           <w:lang w:eastAsia="ja-JP"/>
         </w:rPr>
-        <w:t>ዋልድባ</w:t>
-      </w:r>
-      <w:proofErr w:type="spellEnd"/>
-      <w:r>
-        <w:rPr>
-          <w:rFonts w:ascii="Abyssinica SIL" w:hAnsi="Abyssinica SIL" w:cs="Abyssinica SIL"/>
-          <w:color w:val="1F2328"/>
-          <w:sz w:val="32"/>
-          <w:szCs w:val="32"/>
-          <w:u w:val="thick"/>
-          <w:lang w:eastAsia="ja-JP"/>
-        </w:rPr>
-        <w:t xml:space="preserve"> - </w:t>
-      </w:r>
-      <w:proofErr w:type="spellStart"/>
-      <w:r>
-        <w:rPr>
-          <w:rFonts w:ascii="Abyssinica SIL" w:hAnsi="Abyssinica SIL" w:cs="Abyssinica SIL"/>
-          <w:color w:val="1F2328"/>
-          <w:sz w:val="32"/>
-          <w:szCs w:val="32"/>
-          <w:u w:val="thick"/>
-          <w:lang w:eastAsia="ja-JP"/>
-        </w:rPr>
-        <w:t>የብሰ</w:t>
-      </w:r>
-      <w:proofErr w:type="spellEnd"/>
+        <w:t>ዋልድባ - የብሰ</w:t>
+      </w:r>
     </w:p>
     <w:p>
       <w:pPr>
@@ -17919,7 +17400,6 @@
           <w:lang w:eastAsia="ja-JP"/>
         </w:rPr>
       </w:pPr>
-      <w:proofErr w:type="spellStart"/>
       <w:r>
         <w:rPr>
           <w:rFonts w:ascii="Abyssinica SIL" w:hAnsi="Abyssinica SIL" w:cs="Abyssinica SIL"/>
@@ -17929,81 +17409,8 @@
           <w:u w:val="thick"/>
           <w:lang w:eastAsia="ja-JP"/>
         </w:rPr>
-        <w:t>ዋልድባ</w:t>
-      </w:r>
-      <w:proofErr w:type="spellEnd"/>
-      <w:r>
-        <w:rPr>
-          <w:rFonts w:ascii="Abyssinica SIL" w:hAnsi="Abyssinica SIL" w:cs="Abyssinica SIL"/>
-          <w:color w:val="1F2328"/>
-          <w:sz w:val="32"/>
-          <w:szCs w:val="32"/>
-          <w:u w:val="thick"/>
-          <w:lang w:eastAsia="ja-JP"/>
-        </w:rPr>
-        <w:t xml:space="preserve"> - </w:t>
-      </w:r>
-      <w:proofErr w:type="spellStart"/>
-      <w:r>
-        <w:rPr>
-          <w:rFonts w:ascii="Abyssinica SIL" w:hAnsi="Abyssinica SIL" w:cs="Abyssinica SIL"/>
-          <w:color w:val="1F2328"/>
-          <w:sz w:val="32"/>
-          <w:szCs w:val="32"/>
-          <w:u w:val="thick"/>
-          <w:lang w:eastAsia="ja-JP"/>
-        </w:rPr>
-        <w:t>ይገዙ</w:t>
-      </w:r>
-      <w:proofErr w:type="spellEnd"/>
-      <w:r>
-        <w:rPr>
-          <w:rFonts w:ascii="Abyssinica SIL" w:hAnsi="Abyssinica SIL" w:cs="Abyssinica SIL"/>
-          <w:color w:val="1F2328"/>
-          <w:sz w:val="32"/>
-          <w:szCs w:val="32"/>
-          <w:u w:val="thick"/>
-          <w:lang w:eastAsia="ja-JP"/>
-        </w:rPr>
-        <w:t xml:space="preserve"> </w:t>
-      </w:r>
-      <w:proofErr w:type="spellStart"/>
-      <w:r>
-        <w:rPr>
-          <w:rFonts w:ascii="Abyssinica SIL" w:hAnsi="Abyssinica SIL" w:cs="Abyssinica SIL"/>
-          <w:color w:val="1F2328"/>
-          <w:sz w:val="32"/>
-          <w:szCs w:val="32"/>
-          <w:u w:val="thick"/>
-          <w:lang w:eastAsia="ja-JP"/>
-        </w:rPr>
-        <w:t>ብሥራት</w:t>
-      </w:r>
-      <w:proofErr w:type="spellEnd"/>
-      <w:r>
-        <w:rPr>
-          <w:rFonts w:ascii="Abyssinica SIL" w:hAnsi="Abyssinica SIL" w:cs="Abyssinica SIL"/>
-          <w:color w:val="1F2328"/>
-          <w:sz w:val="32"/>
-          <w:szCs w:val="32"/>
-          <w:u w:val="thick"/>
-          <w:lang w:eastAsia="ja-JP"/>
-        </w:rPr>
-        <w:t xml:space="preserve"> </w:t>
-      </w:r>
-      <w:proofErr w:type="spellStart"/>
-      <w:r>
-        <w:rPr>
-          <w:rFonts w:ascii="Abyssinica SIL" w:hAnsi="Abyssinica SIL" w:cs="Abyssinica SIL"/>
-          <w:color w:val="1F2328"/>
-          <w:sz w:val="32"/>
-          <w:szCs w:val="32"/>
-          <w:u w:val="thick"/>
-          <w:lang w:eastAsia="ja-JP"/>
-        </w:rPr>
-        <w:t>ጎቲክ</w:t>
-      </w:r>
-      <w:proofErr w:type="spellEnd"/>
+        <w:t>ዋልድባ - ይገዙ ብሥራት ጎቲክ</w:t>
+      </w:r>
     </w:p>
     <w:p>
       <w:pPr>
@@ -18094,7 +17501,6 @@
           <w:lang w:eastAsia="ja-JP"/>
         </w:rPr>
       </w:pPr>
-      <w:proofErr w:type="spellStart"/>
       <w:r>
         <w:rPr>
           <w:rFonts w:ascii="Abyssinica SIL" w:hAnsi="Abyssinica SIL" w:cs="Abyssinica SIL"/>
@@ -18104,81 +17510,8 @@
           <w:u w:val="thick"/>
           <w:lang w:eastAsia="ja-JP"/>
         </w:rPr>
-        <w:t>ዋልድባ</w:t>
-      </w:r>
-      <w:proofErr w:type="spellEnd"/>
-      <w:r>
-        <w:rPr>
-          <w:rFonts w:ascii="Abyssinica SIL" w:hAnsi="Abyssinica SIL" w:cs="Abyssinica SIL"/>
-          <w:color w:val="1F2328"/>
-          <w:sz w:val="32"/>
-          <w:szCs w:val="32"/>
-          <w:u w:val="thick"/>
-          <w:lang w:eastAsia="ja-JP"/>
-        </w:rPr>
-        <w:t xml:space="preserve"> - </w:t>
-      </w:r>
-      <w:proofErr w:type="spellStart"/>
-      <w:r>
-        <w:rPr>
-          <w:rFonts w:ascii="Abyssinica SIL" w:hAnsi="Abyssinica SIL" w:cs="Abyssinica SIL"/>
-          <w:color w:val="1F2328"/>
-          <w:sz w:val="32"/>
-          <w:szCs w:val="32"/>
-          <w:u w:val="thick"/>
-          <w:lang w:eastAsia="ja-JP"/>
-        </w:rPr>
-        <w:t>ይገዙ</w:t>
-      </w:r>
-      <w:proofErr w:type="spellEnd"/>
-      <w:r>
-        <w:rPr>
-          <w:rFonts w:ascii="Abyssinica SIL" w:hAnsi="Abyssinica SIL" w:cs="Abyssinica SIL"/>
-          <w:color w:val="1F2328"/>
-          <w:sz w:val="32"/>
-          <w:szCs w:val="32"/>
-          <w:u w:val="thick"/>
-          <w:lang w:eastAsia="ja-JP"/>
-        </w:rPr>
-        <w:t xml:space="preserve"> </w:t>
-      </w:r>
-      <w:proofErr w:type="spellStart"/>
-      <w:r>
-        <w:rPr>
-          <w:rFonts w:ascii="Abyssinica SIL" w:hAnsi="Abyssinica SIL" w:cs="Abyssinica SIL"/>
-          <w:color w:val="1F2328"/>
-          <w:sz w:val="32"/>
-          <w:szCs w:val="32"/>
-          <w:u w:val="thick"/>
-          <w:lang w:eastAsia="ja-JP"/>
-        </w:rPr>
-        <w:t>ብሥራት</w:t>
-      </w:r>
-      <w:proofErr w:type="spellEnd"/>
-      <w:r>
-        <w:rPr>
-          <w:rFonts w:ascii="Abyssinica SIL" w:hAnsi="Abyssinica SIL" w:cs="Abyssinica SIL"/>
-          <w:color w:val="1F2328"/>
-          <w:sz w:val="32"/>
-          <w:szCs w:val="32"/>
-          <w:u w:val="thick"/>
-          <w:lang w:eastAsia="ja-JP"/>
-        </w:rPr>
-        <w:t xml:space="preserve"> </w:t>
-      </w:r>
-      <w:proofErr w:type="spellStart"/>
-      <w:r>
-        <w:rPr>
-          <w:rFonts w:ascii="Abyssinica SIL" w:hAnsi="Abyssinica SIL" w:cs="Abyssinica SIL"/>
-          <w:color w:val="1F2328"/>
-          <w:sz w:val="32"/>
-          <w:szCs w:val="32"/>
-          <w:u w:val="thick"/>
-          <w:lang w:eastAsia="ja-JP"/>
-        </w:rPr>
-        <w:t>ጎፈር</w:t>
-      </w:r>
-      <w:proofErr w:type="spellEnd"/>
+        <w:t>ዋልድባ - ይገዙ ብሥራት ጎፈር</w:t>
+      </w:r>
     </w:p>
     <w:p>
       <w:pPr>
@@ -18269,7 +17602,6 @@
           <w:lang w:eastAsia="ja-JP"/>
         </w:rPr>
       </w:pPr>
-      <w:proofErr w:type="spellStart"/>
       <w:r>
         <w:rPr>
           <w:rFonts w:ascii="Abyssinica SIL" w:hAnsi="Abyssinica SIL" w:cs="Abyssinica SIL"/>
@@ -18279,33 +17611,8 @@
           <w:u w:val="thick"/>
           <w:lang w:eastAsia="ja-JP"/>
         </w:rPr>
-        <w:t>ዋልድባ</w:t>
-      </w:r>
-      <w:proofErr w:type="spellEnd"/>
-      <w:r>
-        <w:rPr>
-          <w:rFonts w:ascii="Abyssinica SIL" w:hAnsi="Abyssinica SIL" w:cs="Abyssinica SIL"/>
-          <w:color w:val="1F2328"/>
-          <w:sz w:val="32"/>
-          <w:szCs w:val="32"/>
-          <w:u w:val="thick"/>
-          <w:lang w:eastAsia="ja-JP"/>
-        </w:rPr>
-        <w:t xml:space="preserve"> - </w:t>
-      </w:r>
-      <w:proofErr w:type="spellStart"/>
-      <w:r>
-        <w:rPr>
-          <w:rFonts w:ascii="Abyssinica SIL" w:hAnsi="Abyssinica SIL" w:cs="Abyssinica SIL"/>
-          <w:color w:val="1F2328"/>
-          <w:sz w:val="32"/>
-          <w:szCs w:val="32"/>
-          <w:u w:val="thick"/>
-          <w:lang w:eastAsia="ja-JP"/>
-        </w:rPr>
-        <w:t>ጅረት</w:t>
-      </w:r>
-      <w:proofErr w:type="spellEnd"/>
+        <w:t>ዋልድባ - ጅረት</w:t>
+      </w:r>
     </w:p>
     <w:p>
       <w:pPr>
@@ -18468,7 +17775,6 @@
           <w:lang w:eastAsia="ja-JP"/>
         </w:rPr>
       </w:pPr>
-      <w:proofErr w:type="spellStart"/>
       <w:r>
         <w:rPr>
           <w:rFonts w:ascii="Abyssinica SIL" w:hAnsi="Abyssinica SIL" w:cs="Abyssinica SIL"/>
@@ -18478,33 +17784,8 @@
           <w:u w:val="thick"/>
           <w:lang w:eastAsia="ja-JP"/>
         </w:rPr>
-        <w:t>ዋልድባ</w:t>
-      </w:r>
-      <w:proofErr w:type="spellEnd"/>
-      <w:r>
-        <w:rPr>
-          <w:rFonts w:ascii="Abyssinica SIL" w:hAnsi="Abyssinica SIL" w:cs="Abyssinica SIL"/>
-          <w:color w:val="1F2328"/>
-          <w:sz w:val="32"/>
-          <w:szCs w:val="32"/>
-          <w:u w:val="thick"/>
-          <w:lang w:eastAsia="ja-JP"/>
-        </w:rPr>
-        <w:t xml:space="preserve"> - </w:t>
-      </w:r>
-      <w:proofErr w:type="spellStart"/>
-      <w:r>
-        <w:rPr>
-          <w:rFonts w:ascii="Abyssinica SIL" w:hAnsi="Abyssinica SIL" w:cs="Abyssinica SIL"/>
-          <w:color w:val="1F2328"/>
-          <w:sz w:val="32"/>
-          <w:szCs w:val="32"/>
-          <w:u w:val="thick"/>
-          <w:lang w:eastAsia="ja-JP"/>
-        </w:rPr>
-        <w:t>ጥንት</w:t>
-      </w:r>
-      <w:proofErr w:type="spellEnd"/>
+        <w:t>ዋልድባ - ጥንት</w:t>
+      </w:r>
     </w:p>
     <w:p>
       <w:pPr>
@@ -18858,7 +18139,6 @@
           <w:lang w:eastAsia="ja-JP"/>
         </w:rPr>
       </w:pPr>
-      <w:proofErr w:type="spellStart"/>
       <w:r>
         <w:rPr>
           <w:rFonts w:ascii="Abyssinica SIL" w:hAnsi="Abyssinica SIL" w:cs="Abyssinica SIL"/>
@@ -18868,33 +18148,8 @@
           <w:u w:val="thick"/>
           <w:lang w:eastAsia="ja-JP"/>
         </w:rPr>
-        <w:t>ዋልድባ</w:t>
-      </w:r>
-      <w:proofErr w:type="spellEnd"/>
-      <w:r>
-        <w:rPr>
-          <w:rFonts w:ascii="Abyssinica SIL" w:hAnsi="Abyssinica SIL" w:cs="Abyssinica SIL"/>
-          <w:color w:val="1F2328"/>
-          <w:sz w:val="32"/>
-          <w:szCs w:val="32"/>
-          <w:u w:val="thick"/>
-          <w:lang w:eastAsia="ja-JP"/>
-        </w:rPr>
-        <w:t xml:space="preserve"> - </w:t>
-      </w:r>
-      <w:proofErr w:type="spellStart"/>
-      <w:r>
-        <w:rPr>
-          <w:rFonts w:ascii="Abyssinica SIL" w:hAnsi="Abyssinica SIL" w:cs="Abyssinica SIL"/>
-          <w:color w:val="1F2328"/>
-          <w:sz w:val="32"/>
-          <w:szCs w:val="32"/>
-          <w:u w:val="thick"/>
-          <w:lang w:eastAsia="ja-JP"/>
-        </w:rPr>
-        <w:t>ፋንትዋ</w:t>
-      </w:r>
-      <w:proofErr w:type="spellEnd"/>
+        <w:t>ዋልድባ - ፋንትዋ</w:t>
+      </w:r>
     </w:p>
     <w:p>
       <w:pPr>

</xml_diff>

<commit_message>
Documentation formatting refinements and missing section added.
</commit_message>
<xml_diff>
--- a/release/gff/gff_awngi_xamtanga/source/AwngiXamtangaTyping-English.docx
+++ b/release/gff/gff_awngi_xamtanga/source/AwngiXamtangaTyping-English.docx
@@ -17970,6 +17970,7 @@
     <w:p>
       <w:pPr>
         <w:spacing w:after="240"/>
+        <w:jc w:val="both"/>
       </w:pPr>
       <w:r>
         <w:rPr>
@@ -19277,6 +19278,135 @@
         <w:t xml:space="preserve"> (100,000,000).</w:t>
       </w:r>
     </w:p>
+    <w:p/>
+    <w:p>
+      <w:pPr>
+        <w:jc w:val="both"/>
+      </w:pPr>
+      <w:r>
+        <w:t>The “connected” style of Ethiopic numerals can be created by changing the font from “Abyssinica SIL” to “Abyssinica SIL (Connected)” as seen in the following table:</w:t>
+      </w:r>
+    </w:p>
+    <w:p>
+      <w:pPr>
+        <w:jc w:val="both"/>
+      </w:pPr>
+    </w:p>
+    <w:tbl>
+      <w:tblPr>
+        <w:tblStyle w:val="TableGrid"/>
+        <w:tblW w:w="0" w:type="auto"/>
+        <w:tblLook w:val="04A0" w:firstRow="1" w:lastRow="0" w:firstColumn="1" w:lastColumn="0" w:noHBand="0" w:noVBand="1"/>
+      </w:tblPr>
+      <w:tblGrid>
+        <w:gridCol w:w="2425"/>
+        <w:gridCol w:w="4410"/>
+      </w:tblGrid>
+      <w:tr>
+        <w:tc>
+          <w:tcPr>
+            <w:tcW w:w="2425" w:type="dxa"/>
+          </w:tcPr>
+          <w:p>
+            <w:pPr>
+              <w:jc w:val="center"/>
+              <w:rPr>
+                <w:b/>
+                <w:bCs/>
+                <w:sz w:val="28"/>
+                <w:szCs w:val="28"/>
+              </w:rPr>
+            </w:pPr>
+            <w:r>
+              <w:rPr>
+                <w:b/>
+                <w:bCs/>
+                <w:sz w:val="28"/>
+                <w:szCs w:val="28"/>
+              </w:rPr>
+              <w:t>Abyssinica SIL</w:t>
+            </w:r>
+          </w:p>
+        </w:tc>
+        <w:tc>
+          <w:tcPr>
+            <w:tcW w:w="4410" w:type="dxa"/>
+          </w:tcPr>
+          <w:p>
+            <w:pPr>
+              <w:jc w:val="center"/>
+              <w:rPr>
+                <w:b/>
+                <w:bCs/>
+                <w:sz w:val="28"/>
+                <w:szCs w:val="28"/>
+              </w:rPr>
+            </w:pPr>
+            <w:r>
+              <w:rPr>
+                <w:b/>
+                <w:bCs/>
+                <w:sz w:val="28"/>
+                <w:szCs w:val="28"/>
+              </w:rPr>
+              <w:t>Abyssinica SIL (Connected)</w:t>
+            </w:r>
+          </w:p>
+        </w:tc>
+      </w:tr>
+      <w:tr>
+        <w:tc>
+          <w:tcPr>
+            <w:tcW w:w="2425" w:type="dxa"/>
+          </w:tcPr>
+          <w:p>
+            <w:pPr>
+              <w:jc w:val="center"/>
+              <w:rPr>
+                <w:rFonts w:ascii="Abyssinica SIL" w:hAnsi="Abyssinica SIL" w:cs="Abyssinica SIL"/>
+                <w:sz w:val="32"/>
+                <w:szCs w:val="32"/>
+                <w:lang w:val="gez-Ethi-ET"/>
+              </w:rPr>
+            </w:pPr>
+            <w:r>
+              <w:rPr>
+                <w:rFonts w:ascii="Abyssinica SIL" w:hAnsi="Abyssinica SIL" w:cs="Abyssinica SIL"/>
+                <w:sz w:val="32"/>
+                <w:szCs w:val="32"/>
+                <w:lang w:val="gez-Ethi-ET"/>
+              </w:rPr>
+              <w:t>፲፱፻፹፫</w:t>
+            </w:r>
+          </w:p>
+        </w:tc>
+        <w:tc>
+          <w:tcPr>
+            <w:tcW w:w="4410" w:type="dxa"/>
+          </w:tcPr>
+          <w:p>
+            <w:pPr>
+              <w:jc w:val="center"/>
+              <w:rPr>
+                <w:rFonts w:ascii="Abyssinica SIL (Connected)" w:hAnsi="Abyssinica SIL (Connected)" w:cs="Abyssinica SIL (Connected)"/>
+                <w:sz w:val="32"/>
+                <w:szCs w:val="32"/>
+                <w:lang w:val="gez-Ethi-ET"/>
+              </w:rPr>
+            </w:pPr>
+            <w:r>
+              <w:rPr>
+                <w:rFonts w:ascii="Abyssinica SIL (Connected)" w:hAnsi="Abyssinica SIL (Connected)" w:cs="Abyssinica SIL (Connected)"/>
+                <w:sz w:val="32"/>
+                <w:szCs w:val="32"/>
+                <w:lang w:val="gez-Ethi-ET"/>
+              </w:rPr>
+              <w:t>፲፱፻፹፫</w:t>
+            </w:r>
+          </w:p>
+        </w:tc>
+      </w:tr>
+    </w:tbl>
     <w:p/>
     <w:p>
       <w:pPr>

</xml_diff>

<commit_message>
Addition of the Noto Ethiopic fonts and documentation.
</commit_message>
<xml_diff>
--- a/release/gff/gff_awngi_xamtanga/source/AwngiXamtangaTyping-English.docx
+++ b/release/gff/gff_awngi_xamtanga/source/AwngiXamtangaTyping-English.docx
@@ -18199,7 +18199,6 @@
       <w:r>
         <w:rPr>
           <w:rFonts w:ascii="Abyssinica SIL" w:hAnsi="Abyssinica SIL" w:cs="Abyssinica SIL"/>
-          <w:lang/>
         </w:rPr>
         <w:t>2</w:t>
       </w:r>
@@ -21028,6 +21027,7 @@
           <w:color w:val="1F2328"/>
           <w:sz w:val="48"/>
           <w:szCs w:val="48"/>
+          <w:lang w:val="am-ET"/>
         </w:rPr>
       </w:pPr>
       <w:r>
@@ -21089,6 +21089,595 @@
         </w:rPr>
         <w:t>ⶕ ⶖ</w:t>
       </w:r>
+    </w:p>
+    <w:p>
+      <w:pPr>
+        <w:jc w:val="both"/>
+        <w:rPr>
+          <w:lang w:eastAsia="ja-JP"/>
+        </w:rPr>
+      </w:pPr>
+      <w:r>
+        <w:rPr>
+          <w:lang w:eastAsia="ja-JP"/>
+        </w:rPr>
+        <w:lastRenderedPageBreak/>
+        <w:t xml:space="preserve">Along with the Waldba font collection, the following fonts have also been included that support </w:t>
+      </w:r>
+      <w:r>
+        <w:rPr>
+          <w:lang w:eastAsia="ja-JP"/>
+        </w:rPr>
+        <w:t>Agew</w:t>
+      </w:r>
+      <w:r>
+        <w:rPr>
+          <w:lang w:eastAsia="ja-JP"/>
+        </w:rPr>
+        <w:t xml:space="preserve"> orthography:</w:t>
+      </w:r>
+    </w:p>
+    <w:p>
+      <w:pPr>
+        <w:rPr>
+          <w:lang w:eastAsia="ja-JP"/>
+        </w:rPr>
+      </w:pPr>
+    </w:p>
+    <w:p>
+      <w:pPr>
+        <w:shd w:val="clear" w:color="auto" w:fill="FFFFFF"/>
+        <w:spacing w:before="240" w:line="276" w:lineRule="auto"/>
+        <w:outlineLvl w:val="2"/>
+        <w:rPr>
+          <w:rFonts w:asciiTheme="minorHAnsi" w:hAnsiTheme="minorHAnsi" w:cstheme="minorHAnsi"/>
+          <w:b/>
+          <w:bCs/>
+          <w:color w:val="1F2328"/>
+          <w:sz w:val="32"/>
+          <w:szCs w:val="32"/>
+          <w:u w:val="thick"/>
+          <w:lang w:eastAsia="ja-JP"/>
+        </w:rPr>
+      </w:pPr>
+      <w:r>
+        <w:rPr>
+          <w:rFonts w:asciiTheme="minorHAnsi" w:hAnsiTheme="minorHAnsi" w:cstheme="minorHAnsi"/>
+          <w:b/>
+          <w:bCs/>
+          <w:color w:val="1F2328"/>
+          <w:sz w:val="32"/>
+          <w:szCs w:val="32"/>
+          <w:u w:val="thick"/>
+          <w:lang w:eastAsia="ja-JP"/>
+        </w:rPr>
+        <w:t>Abyssinica SIL</w:t>
+      </w:r>
+    </w:p>
+    <w:p>
+      <w:pPr>
+        <w:pStyle w:val="Heading3"/>
+        <w:shd w:val="clear" w:color="auto" w:fill="FFFFFF"/>
+        <w:spacing w:before="0" w:beforeAutospacing="0" w:after="0" w:afterAutospacing="0"/>
+        <w:rPr>
+          <w:rFonts w:ascii="Abyssinica SIL" w:hAnsi="Abyssinica SIL" w:cs="Abyssinica SIL"/>
+          <w:b w:val="0"/>
+          <w:bCs w:val="0"/>
+          <w:color w:val="1F2328"/>
+          <w:sz w:val="48"/>
+          <w:szCs w:val="48"/>
+          <w:lang w:val="am-ET"/>
+        </w:rPr>
+      </w:pPr>
+      <w:r>
+        <w:rPr>
+          <w:rFonts w:ascii="Abyssinica SIL" w:hAnsi="Abyssinica SIL" w:cs="Abyssinica SIL"/>
+          <w:b w:val="0"/>
+          <w:bCs w:val="0"/>
+          <w:color w:val="1F2328"/>
+          <w:sz w:val="48"/>
+          <w:szCs w:val="48"/>
+          <w:lang w:val="am-ET"/>
+        </w:rPr>
+        <w:t>ሀለሐመ</w:t>
+      </w:r>
+      <w:r>
+        <w:rPr>
+          <w:rFonts w:ascii="Abyssinica SIL" w:hAnsi="Abyssinica SIL" w:cs="Abyssinica SIL"/>
+          <w:b w:val="0"/>
+          <w:bCs w:val="0"/>
+          <w:color w:val="1F2328"/>
+          <w:sz w:val="36"/>
+          <w:szCs w:val="36"/>
+          <w:lang w:val="am-ET"/>
+        </w:rPr>
+        <w:t xml:space="preserve"> </w:t>
+      </w:r>
+      <w:r>
+        <w:rPr>
+          <w:rFonts w:ascii="Abyssinica SIL" w:hAnsi="Abyssinica SIL" w:cs="Abyssinica SIL"/>
+          <w:b w:val="0"/>
+          <w:bCs w:val="0"/>
+          <w:color w:val="1F2328"/>
+          <w:sz w:val="48"/>
+          <w:szCs w:val="48"/>
+        </w:rPr>
+        <w:t>…</w:t>
+      </w:r>
+      <w:r>
+        <w:rPr>
+          <w:rFonts w:ascii="Abyssinica SIL" w:hAnsi="Abyssinica SIL" w:cs="Abyssinica SIL"/>
+          <w:b w:val="0"/>
+          <w:bCs w:val="0"/>
+          <w:color w:val="1F2328"/>
+          <w:sz w:val="36"/>
+          <w:szCs w:val="36"/>
+        </w:rPr>
+        <w:t xml:space="preserve"> </w:t>
+      </w:r>
+      <w:r>
+        <w:rPr>
+          <w:rFonts w:ascii="Abyssinica SIL" w:hAnsi="Abyssinica SIL" w:cs="Abyssinica SIL"/>
+          <w:b w:val="0"/>
+          <w:bCs w:val="0"/>
+          <w:color w:val="1F2328"/>
+          <w:sz w:val="48"/>
+          <w:szCs w:val="48"/>
+          <w:lang w:val="am-ET"/>
+        </w:rPr>
+        <w:t>ጘ</w:t>
+      </w:r>
+      <w:r>
+        <w:rPr>
+          <w:rFonts w:ascii="Abyssinica SIL" w:hAnsi="Abyssinica SIL" w:cs="Abyssinica SIL"/>
+          <w:b w:val="0"/>
+          <w:bCs w:val="0"/>
+          <w:color w:val="1F2328"/>
+          <w:sz w:val="36"/>
+          <w:szCs w:val="36"/>
+          <w:lang w:val="am-ET"/>
+        </w:rPr>
+        <w:t xml:space="preserve"> </w:t>
+      </w:r>
+      <w:r>
+        <w:rPr>
+          <w:rFonts w:ascii="Abyssinica SIL" w:hAnsi="Abyssinica SIL" w:cs="Abyssinica SIL"/>
+          <w:b w:val="0"/>
+          <w:bCs w:val="0"/>
+          <w:color w:val="1F2328"/>
+          <w:sz w:val="48"/>
+          <w:szCs w:val="48"/>
+          <w:lang w:val="am-ET"/>
+        </w:rPr>
+        <w:t>ጙ</w:t>
+      </w:r>
+      <w:r>
+        <w:rPr>
+          <w:rFonts w:ascii="Abyssinica SIL" w:hAnsi="Abyssinica SIL" w:cs="Abyssinica SIL"/>
+          <w:b w:val="0"/>
+          <w:bCs w:val="0"/>
+          <w:color w:val="1F2328"/>
+          <w:sz w:val="36"/>
+          <w:szCs w:val="36"/>
+          <w:lang w:val="am-ET"/>
+        </w:rPr>
+        <w:t xml:space="preserve"> </w:t>
+      </w:r>
+      <w:r>
+        <w:rPr>
+          <w:rFonts w:ascii="Abyssinica SIL" w:hAnsi="Abyssinica SIL" w:cs="Abyssinica SIL"/>
+          <w:b w:val="0"/>
+          <w:bCs w:val="0"/>
+          <w:color w:val="1F2328"/>
+          <w:sz w:val="48"/>
+          <w:szCs w:val="48"/>
+          <w:lang w:val="am-ET"/>
+        </w:rPr>
+        <w:t>ጚ</w:t>
+      </w:r>
+      <w:r>
+        <w:rPr>
+          <w:rFonts w:ascii="Abyssinica SIL" w:hAnsi="Abyssinica SIL" w:cs="Abyssinica SIL"/>
+          <w:b w:val="0"/>
+          <w:bCs w:val="0"/>
+          <w:color w:val="1F2328"/>
+          <w:sz w:val="36"/>
+          <w:szCs w:val="36"/>
+          <w:lang w:val="am-ET"/>
+        </w:rPr>
+        <w:t xml:space="preserve"> </w:t>
+      </w:r>
+      <w:r>
+        <w:rPr>
+          <w:rFonts w:ascii="Abyssinica SIL" w:hAnsi="Abyssinica SIL" w:cs="Abyssinica SIL"/>
+          <w:b w:val="0"/>
+          <w:bCs w:val="0"/>
+          <w:color w:val="1F2328"/>
+          <w:sz w:val="48"/>
+          <w:szCs w:val="48"/>
+          <w:lang w:val="am-ET"/>
+        </w:rPr>
+        <w:t>ጛ</w:t>
+      </w:r>
+      <w:r>
+        <w:rPr>
+          <w:rFonts w:ascii="Abyssinica SIL" w:hAnsi="Abyssinica SIL" w:cs="Abyssinica SIL"/>
+          <w:b w:val="0"/>
+          <w:bCs w:val="0"/>
+          <w:color w:val="1F2328"/>
+          <w:sz w:val="36"/>
+          <w:szCs w:val="36"/>
+          <w:lang w:val="am-ET"/>
+        </w:rPr>
+        <w:t xml:space="preserve"> </w:t>
+      </w:r>
+      <w:r>
+        <w:rPr>
+          <w:rFonts w:ascii="Abyssinica SIL" w:hAnsi="Abyssinica SIL" w:cs="Abyssinica SIL"/>
+          <w:b w:val="0"/>
+          <w:bCs w:val="0"/>
+          <w:color w:val="1F2328"/>
+          <w:sz w:val="48"/>
+          <w:szCs w:val="48"/>
+          <w:lang w:val="am-ET"/>
+        </w:rPr>
+        <w:t>ጜ</w:t>
+      </w:r>
+      <w:r>
+        <w:rPr>
+          <w:rFonts w:ascii="Abyssinica SIL" w:hAnsi="Abyssinica SIL" w:cs="Abyssinica SIL"/>
+          <w:b w:val="0"/>
+          <w:bCs w:val="0"/>
+          <w:color w:val="1F2328"/>
+          <w:sz w:val="36"/>
+          <w:szCs w:val="36"/>
+          <w:lang w:val="am-ET"/>
+        </w:rPr>
+        <w:t xml:space="preserve"> </w:t>
+      </w:r>
+      <w:r>
+        <w:rPr>
+          <w:rFonts w:ascii="Abyssinica SIL" w:hAnsi="Abyssinica SIL" w:cs="Abyssinica SIL"/>
+          <w:b w:val="0"/>
+          <w:bCs w:val="0"/>
+          <w:color w:val="1F2328"/>
+          <w:sz w:val="48"/>
+          <w:szCs w:val="48"/>
+          <w:lang w:val="am-ET"/>
+        </w:rPr>
+        <w:t>ጝ</w:t>
+      </w:r>
+      <w:r>
+        <w:rPr>
+          <w:rFonts w:ascii="Abyssinica SIL" w:hAnsi="Abyssinica SIL" w:cs="Abyssinica SIL"/>
+          <w:b w:val="0"/>
+          <w:bCs w:val="0"/>
+          <w:color w:val="1F2328"/>
+          <w:sz w:val="36"/>
+          <w:szCs w:val="36"/>
+          <w:lang w:val="am-ET"/>
+        </w:rPr>
+        <w:t xml:space="preserve"> </w:t>
+      </w:r>
+      <w:r>
+        <w:rPr>
+          <w:rFonts w:ascii="Abyssinica SIL" w:hAnsi="Abyssinica SIL" w:cs="Abyssinica SIL"/>
+          <w:b w:val="0"/>
+          <w:bCs w:val="0"/>
+          <w:color w:val="1F2328"/>
+          <w:sz w:val="48"/>
+          <w:szCs w:val="48"/>
+          <w:lang w:val="am-ET"/>
+        </w:rPr>
+        <w:t>ጞ</w:t>
+      </w:r>
+      <w:r>
+        <w:rPr>
+          <w:rFonts w:ascii="Abyssinica SIL" w:hAnsi="Abyssinica SIL" w:cs="Abyssinica SIL"/>
+          <w:b w:val="0"/>
+          <w:bCs w:val="0"/>
+          <w:color w:val="1F2328"/>
+          <w:sz w:val="36"/>
+          <w:szCs w:val="36"/>
+          <w:lang w:val="am-ET"/>
+        </w:rPr>
+        <w:t xml:space="preserve"> </w:t>
+      </w:r>
+      <w:r>
+        <w:rPr>
+          <w:rFonts w:ascii="Abyssinica SIL" w:hAnsi="Abyssinica SIL" w:cs="Abyssinica SIL"/>
+          <w:b w:val="0"/>
+          <w:bCs w:val="0"/>
+          <w:color w:val="1F2328"/>
+          <w:sz w:val="48"/>
+          <w:szCs w:val="48"/>
+          <w:lang w:val="am-ET"/>
+        </w:rPr>
+        <w:t>ጟ</w:t>
+      </w:r>
+      <w:r>
+        <w:rPr>
+          <w:rFonts w:ascii="Abyssinica SIL" w:hAnsi="Abyssinica SIL" w:cs="Abyssinica SIL"/>
+          <w:b w:val="0"/>
+          <w:bCs w:val="0"/>
+          <w:color w:val="1F2328"/>
+          <w:sz w:val="36"/>
+          <w:szCs w:val="36"/>
+          <w:lang w:val="am-ET"/>
+        </w:rPr>
+        <w:t xml:space="preserve"> </w:t>
+      </w:r>
+      <w:r>
+        <w:rPr>
+          <w:rFonts w:ascii="Abyssinica SIL" w:hAnsi="Abyssinica SIL" w:cs="Abyssinica SIL"/>
+          <w:b w:val="0"/>
+          <w:bCs w:val="0"/>
+          <w:color w:val="1F2328"/>
+          <w:sz w:val="48"/>
+          <w:szCs w:val="48"/>
+          <w:lang w:val="am-ET"/>
+        </w:rPr>
+        <w:t>ⶓ</w:t>
+      </w:r>
+      <w:r>
+        <w:rPr>
+          <w:rFonts w:ascii="Abyssinica SIL" w:hAnsi="Abyssinica SIL" w:cs="Abyssinica SIL"/>
+          <w:b w:val="0"/>
+          <w:bCs w:val="0"/>
+          <w:color w:val="1F2328"/>
+          <w:sz w:val="36"/>
+          <w:szCs w:val="36"/>
+          <w:lang w:val="am-ET"/>
+        </w:rPr>
+        <w:t xml:space="preserve"> </w:t>
+      </w:r>
+      <w:r>
+        <w:rPr>
+          <w:rFonts w:ascii="Abyssinica SIL" w:hAnsi="Abyssinica SIL" w:cs="Abyssinica SIL"/>
+          <w:b w:val="0"/>
+          <w:bCs w:val="0"/>
+          <w:color w:val="1F2328"/>
+          <w:sz w:val="48"/>
+          <w:szCs w:val="48"/>
+          <w:lang w:val="am-ET"/>
+        </w:rPr>
+        <w:t>ⶔ</w:t>
+      </w:r>
+      <w:r>
+        <w:rPr>
+          <w:rFonts w:ascii="Abyssinica SIL" w:hAnsi="Abyssinica SIL" w:cs="Abyssinica SIL"/>
+          <w:b w:val="0"/>
+          <w:bCs w:val="0"/>
+          <w:color w:val="1F2328"/>
+          <w:sz w:val="36"/>
+          <w:szCs w:val="36"/>
+          <w:lang w:val="am-ET"/>
+        </w:rPr>
+        <w:t xml:space="preserve"> </w:t>
+      </w:r>
+      <w:r>
+        <w:rPr>
+          <w:rFonts w:ascii="Abyssinica SIL" w:hAnsi="Abyssinica SIL" w:cs="Abyssinica SIL"/>
+          <w:b w:val="0"/>
+          <w:bCs w:val="0"/>
+          <w:color w:val="1F2328"/>
+          <w:sz w:val="48"/>
+          <w:szCs w:val="48"/>
+          <w:lang w:val="am-ET"/>
+        </w:rPr>
+        <w:t>ⶕ</w:t>
+      </w:r>
+      <w:r>
+        <w:rPr>
+          <w:rFonts w:ascii="Abyssinica SIL" w:hAnsi="Abyssinica SIL" w:cs="Abyssinica SIL"/>
+          <w:b w:val="0"/>
+          <w:bCs w:val="0"/>
+          <w:color w:val="1F2328"/>
+          <w:sz w:val="36"/>
+          <w:szCs w:val="36"/>
+          <w:lang w:val="am-ET"/>
+        </w:rPr>
+        <w:t xml:space="preserve"> </w:t>
+      </w:r>
+      <w:r>
+        <w:rPr>
+          <w:rFonts w:ascii="Abyssinica SIL" w:hAnsi="Abyssinica SIL" w:cs="Abyssinica SIL"/>
+          <w:b w:val="0"/>
+          <w:bCs w:val="0"/>
+          <w:color w:val="1F2328"/>
+          <w:sz w:val="48"/>
+          <w:szCs w:val="48"/>
+          <w:lang w:val="am-ET"/>
+        </w:rPr>
+        <w:t>ⶖ</w:t>
+      </w:r>
+    </w:p>
+    <w:p>
+      <w:pPr>
+        <w:shd w:val="clear" w:color="auto" w:fill="FFFFFF"/>
+        <w:spacing w:before="240" w:line="276" w:lineRule="auto"/>
+        <w:outlineLvl w:val="2"/>
+        <w:rPr>
+          <w:rFonts w:asciiTheme="minorHAnsi" w:hAnsiTheme="minorHAnsi" w:cstheme="minorHAnsi"/>
+          <w:b/>
+          <w:bCs/>
+          <w:color w:val="1F2328"/>
+          <w:sz w:val="32"/>
+          <w:szCs w:val="32"/>
+          <w:u w:val="thick"/>
+          <w:lang w:eastAsia="ja-JP"/>
+        </w:rPr>
+      </w:pPr>
+      <w:r>
+        <w:rPr>
+          <w:rFonts w:asciiTheme="minorHAnsi" w:hAnsiTheme="minorHAnsi" w:cstheme="minorHAnsi"/>
+          <w:b/>
+          <w:bCs/>
+          <w:color w:val="1F2328"/>
+          <w:sz w:val="32"/>
+          <w:szCs w:val="32"/>
+          <w:u w:val="thick"/>
+          <w:lang w:eastAsia="ja-JP"/>
+        </w:rPr>
+        <w:t>Noto Ethiopic Sans</w:t>
+      </w:r>
+    </w:p>
+    <w:p>
+      <w:pPr>
+        <w:pStyle w:val="Heading3"/>
+        <w:shd w:val="clear" w:color="auto" w:fill="FFFFFF"/>
+        <w:spacing w:before="0" w:beforeAutospacing="0" w:after="0" w:afterAutospacing="0"/>
+        <w:rPr>
+          <w:rFonts w:ascii="Noto Sans Ethiopic" w:hAnsi="Noto Sans Ethiopic" w:cs="Abyssinica SIL"/>
+          <w:b w:val="0"/>
+          <w:bCs w:val="0"/>
+          <w:color w:val="1F2328"/>
+          <w:sz w:val="48"/>
+          <w:szCs w:val="48"/>
+          <w:lang w:val="am-ET"/>
+        </w:rPr>
+      </w:pPr>
+      <w:r>
+        <w:rPr>
+          <w:rFonts w:ascii="Noto Sans Ethiopic" w:hAnsi="Noto Sans Ethiopic" w:cs="Abyssinica SIL"/>
+          <w:b w:val="0"/>
+          <w:bCs w:val="0"/>
+          <w:color w:val="1F2328"/>
+          <w:sz w:val="48"/>
+          <w:szCs w:val="48"/>
+          <w:lang w:val="am-ET"/>
+        </w:rPr>
+        <w:t xml:space="preserve">ሀለሐመ </w:t>
+      </w:r>
+      <w:r>
+        <w:rPr>
+          <w:rFonts w:ascii="Arial" w:hAnsi="Arial" w:cs="Arial"/>
+          <w:b w:val="0"/>
+          <w:bCs w:val="0"/>
+          <w:color w:val="1F2328"/>
+          <w:sz w:val="48"/>
+          <w:szCs w:val="48"/>
+        </w:rPr>
+        <w:t>…</w:t>
+      </w:r>
+      <w:r>
+        <w:rPr>
+          <w:rFonts w:ascii="Noto Sans Ethiopic" w:hAnsi="Noto Sans Ethiopic" w:cs="Abyssinica SIL"/>
+          <w:b w:val="0"/>
+          <w:bCs w:val="0"/>
+          <w:color w:val="1F2328"/>
+          <w:sz w:val="48"/>
+          <w:szCs w:val="48"/>
+          <w:lang w:val="am-ET"/>
+        </w:rPr>
+        <w:t xml:space="preserve"> ጘ ጙ ጚ ጛ ጜ ጝ ጞ ጟ ⶓ ⶔ ⶕ ⶖ</w:t>
+      </w:r>
+    </w:p>
+    <w:p>
+      <w:pPr>
+        <w:shd w:val="clear" w:color="auto" w:fill="FFFFFF"/>
+        <w:spacing w:before="240" w:line="276" w:lineRule="auto"/>
+        <w:outlineLvl w:val="2"/>
+        <w:rPr>
+          <w:rFonts w:asciiTheme="minorHAnsi" w:hAnsiTheme="minorHAnsi" w:cstheme="minorHAnsi"/>
+          <w:b/>
+          <w:bCs/>
+          <w:color w:val="1F2328"/>
+          <w:sz w:val="32"/>
+          <w:szCs w:val="32"/>
+          <w:u w:val="thick"/>
+          <w:lang w:eastAsia="ja-JP"/>
+        </w:rPr>
+      </w:pPr>
+      <w:r>
+        <w:rPr>
+          <w:rFonts w:asciiTheme="minorHAnsi" w:hAnsiTheme="minorHAnsi" w:cstheme="minorHAnsi"/>
+          <w:b/>
+          <w:bCs/>
+          <w:color w:val="1F2328"/>
+          <w:sz w:val="32"/>
+          <w:szCs w:val="32"/>
+          <w:u w:val="thick"/>
+          <w:lang w:eastAsia="ja-JP"/>
+        </w:rPr>
+        <w:t>Noto Ethiopic Serif</w:t>
+      </w:r>
+    </w:p>
+    <w:p>
+      <w:pPr>
+        <w:pStyle w:val="Heading3"/>
+        <w:shd w:val="clear" w:color="auto" w:fill="FFFFFF"/>
+        <w:spacing w:before="0" w:beforeAutospacing="0" w:after="0" w:afterAutospacing="0"/>
+        <w:rPr>
+          <w:rFonts w:ascii="Noto Serif Ethiopic" w:hAnsi="Noto Serif Ethiopic" w:cs="Abyssinica SIL"/>
+          <w:b w:val="0"/>
+          <w:bCs w:val="0"/>
+          <w:color w:val="1F2328"/>
+          <w:sz w:val="48"/>
+          <w:szCs w:val="48"/>
+          <w:lang w:val="am-ET"/>
+        </w:rPr>
+      </w:pPr>
+      <w:r>
+        <w:rPr>
+          <w:rFonts w:ascii="Noto Serif Ethiopic" w:hAnsi="Noto Serif Ethiopic" w:cs="Abyssinica SIL"/>
+          <w:b w:val="0"/>
+          <w:bCs w:val="0"/>
+          <w:color w:val="1F2328"/>
+          <w:sz w:val="48"/>
+          <w:szCs w:val="48"/>
+          <w:lang w:val="am-ET"/>
+        </w:rPr>
+        <w:t xml:space="preserve">ሀለሐመ </w:t>
+      </w:r>
+      <w:r>
+        <w:rPr>
+          <w:b w:val="0"/>
+          <w:bCs w:val="0"/>
+          <w:color w:val="1F2328"/>
+          <w:sz w:val="48"/>
+          <w:szCs w:val="48"/>
+        </w:rPr>
+        <w:t>…</w:t>
+      </w:r>
+      <w:r>
+        <w:rPr>
+          <w:rFonts w:ascii="Noto Serif Ethiopic" w:hAnsi="Noto Serif Ethiopic" w:cs="Abyssinica SIL"/>
+          <w:b w:val="0"/>
+          <w:bCs w:val="0"/>
+          <w:color w:val="1F2328"/>
+          <w:sz w:val="48"/>
+          <w:szCs w:val="48"/>
+        </w:rPr>
+        <w:t xml:space="preserve"> </w:t>
+      </w:r>
+      <w:r>
+        <w:rPr>
+          <w:rFonts w:ascii="Noto Serif Ethiopic" w:hAnsi="Noto Serif Ethiopic" w:cs="Abyssinica SIL"/>
+          <w:b w:val="0"/>
+          <w:bCs w:val="0"/>
+          <w:color w:val="1F2328"/>
+          <w:sz w:val="48"/>
+          <w:szCs w:val="48"/>
+          <w:lang w:val="am-ET"/>
+        </w:rPr>
+        <w:t>ጘ ጙ ጚ ጛ ጜ ጝ ጞ ጟ ⶓ ⶔ ⶕ ⶖ</w:t>
+      </w:r>
+    </w:p>
+    <w:p>
+      <w:pPr>
+        <w:pStyle w:val="Heading3"/>
+        <w:shd w:val="clear" w:color="auto" w:fill="FFFFFF"/>
+        <w:spacing w:before="0" w:beforeAutospacing="0" w:after="0" w:afterAutospacing="0"/>
+        <w:rPr>
+          <w:rFonts w:ascii="ዋልድባ - ፋንትዋ" w:hAnsi="ዋልድባ - ፋንትዋ" w:cs="Abyssinica SIL"/>
+          <w:b w:val="0"/>
+          <w:bCs w:val="0"/>
+          <w:color w:val="1F2328"/>
+          <w:sz w:val="48"/>
+          <w:szCs w:val="48"/>
+        </w:rPr>
+      </w:pPr>
     </w:p>
     <w:sectPr>
       <w:pgSz w:w="11909" w:h="16834" w:code="9"/>
@@ -22339,7 +22928,7 @@
     <w:lsdException w:name="Normal" w:qFormat="1"/>
     <w:lsdException w:name="heading 1" w:qFormat="1"/>
     <w:lsdException w:name="heading 2" w:qFormat="1"/>
-    <w:lsdException w:name="heading 3" w:qFormat="1"/>
+    <w:lsdException w:name="heading 3" w:uiPriority="9" w:qFormat="1"/>
     <w:lsdException w:name="heading 4" w:semiHidden="1" w:unhideWhenUsed="1" w:qFormat="1"/>
     <w:lsdException w:name="heading 5" w:semiHidden="1" w:unhideWhenUsed="1" w:qFormat="1"/>
     <w:lsdException w:name="heading 6" w:semiHidden="1" w:unhideWhenUsed="1" w:qFormat="1"/>
@@ -22666,6 +23255,7 @@
     <w:name w:val="heading 3"/>
     <w:basedOn w:val="Normal"/>
     <w:link w:val="Heading3Char"/>
+    <w:uiPriority w:val="9"/>
     <w:qFormat/>
     <w:rsid w:val="00A848E2"/>
     <w:pPr>

</xml_diff>